<commit_message>
exercie avion en cours
</commit_message>
<xml_diff>
--- a/03-Databases/exerciceSQL/aeroport/aeroport.docx
+++ b/03-Databases/exerciceSQL/aeroport/aeroport.docx
@@ -267,11 +267,11 @@
         <w:tblLook w:val="04A0" w:firstRow="1" w:lastRow="0" w:firstColumn="1" w:lastColumn="0" w:noHBand="0" w:noVBand="1"/>
       </w:tblPr>
       <w:tblGrid>
-        <w:gridCol w:w="2091"/>
-        <w:gridCol w:w="2091"/>
-        <w:gridCol w:w="2091"/>
-        <w:gridCol w:w="2091"/>
-        <w:gridCol w:w="2092"/>
+        <w:gridCol w:w="3088"/>
+        <w:gridCol w:w="2024"/>
+        <w:gridCol w:w="1945"/>
+        <w:gridCol w:w="1638"/>
+        <w:gridCol w:w="1761"/>
       </w:tblGrid>
       <w:tr>
         <w:trPr>
@@ -280,7 +280,7 @@
         <w:tc>
           <w:tcPr>
             <w:cnfStyle w:val="001000000000" w:firstRow="0" w:lastRow="0" w:firstColumn="1" w:lastColumn="0" w:oddVBand="0" w:evenVBand="0" w:oddHBand="0" w:evenHBand="0" w:firstRowFirstColumn="0" w:firstRowLastColumn="0" w:lastRowFirstColumn="0" w:lastRowLastColumn="0"/>
-            <w:tcW w:w="2091" w:type="dxa"/>
+            <w:tcW w:w="3087" w:type="dxa"/>
           </w:tcPr>
           <w:p>
             <w:r>
@@ -290,7 +290,7 @@
         </w:tc>
         <w:tc>
           <w:tcPr>
-            <w:tcW w:w="2091" w:type="dxa"/>
+            <w:tcW w:w="2083" w:type="dxa"/>
           </w:tcPr>
           <w:p>
             <w:pPr>
@@ -303,7 +303,7 @@
         </w:tc>
         <w:tc>
           <w:tcPr>
-            <w:tcW w:w="2091" w:type="dxa"/>
+            <w:tcW w:w="1615" w:type="dxa"/>
           </w:tcPr>
           <w:p>
             <w:pPr>
@@ -316,7 +316,7 @@
         </w:tc>
         <w:tc>
           <w:tcPr>
-            <w:tcW w:w="2091" w:type="dxa"/>
+            <w:tcW w:w="1795" w:type="dxa"/>
           </w:tcPr>
           <w:p>
             <w:pPr>
@@ -335,7 +335,7 @@
         </w:tc>
         <w:tc>
           <w:tcPr>
-            <w:tcW w:w="2092" w:type="dxa"/>
+            <w:tcW w:w="1876" w:type="dxa"/>
           </w:tcPr>
           <w:p>
             <w:pPr>
@@ -354,48 +354,99 @@
         <w:tc>
           <w:tcPr>
             <w:cnfStyle w:val="001000000000" w:firstRow="0" w:lastRow="0" w:firstColumn="1" w:lastColumn="0" w:oddVBand="0" w:evenVBand="0" w:oddHBand="0" w:evenHBand="0" w:firstRowFirstColumn="0" w:firstRowLastColumn="0" w:lastRowFirstColumn="0" w:lastRowLastColumn="0"/>
-            <w:tcW w:w="2091" w:type="dxa"/>
-          </w:tcPr>
-          <w:p/>
-        </w:tc>
-        <w:tc>
-          <w:tcPr>
-            <w:tcW w:w="2091" w:type="dxa"/>
-          </w:tcPr>
-          <w:p>
-            <w:pPr>
-              <w:cnfStyle w:val="000000100000" w:firstRow="0" w:lastRow="0" w:firstColumn="0" w:lastColumn="0" w:oddVBand="0" w:evenVBand="0" w:oddHBand="1" w:evenHBand="0" w:firstRowFirstColumn="0" w:firstRowLastColumn="0" w:lastRowFirstColumn="0" w:lastRowLastColumn="0"/>
-            </w:pPr>
-          </w:p>
-        </w:tc>
-        <w:tc>
-          <w:tcPr>
-            <w:tcW w:w="2091" w:type="dxa"/>
-          </w:tcPr>
-          <w:p>
-            <w:pPr>
-              <w:cnfStyle w:val="000000100000" w:firstRow="0" w:lastRow="0" w:firstColumn="0" w:lastColumn="0" w:oddVBand="0" w:evenVBand="0" w:oddHBand="1" w:evenHBand="0" w:firstRowFirstColumn="0" w:firstRowLastColumn="0" w:lastRowFirstColumn="0" w:lastRowLastColumn="0"/>
-            </w:pPr>
-          </w:p>
-        </w:tc>
-        <w:tc>
-          <w:tcPr>
-            <w:tcW w:w="2091" w:type="dxa"/>
-          </w:tcPr>
-          <w:p>
-            <w:pPr>
-              <w:cnfStyle w:val="000000100000" w:firstRow="0" w:lastRow="0" w:firstColumn="0" w:lastColumn="0" w:oddVBand="0" w:evenVBand="0" w:oddHBand="1" w:evenHBand="0" w:firstRowFirstColumn="0" w:firstRowLastColumn="0" w:lastRowFirstColumn="0" w:lastRowLastColumn="0"/>
-            </w:pPr>
-          </w:p>
-        </w:tc>
-        <w:tc>
-          <w:tcPr>
-            <w:tcW w:w="2092" w:type="dxa"/>
-          </w:tcPr>
-          <w:p>
-            <w:pPr>
-              <w:cnfStyle w:val="000000100000" w:firstRow="0" w:lastRow="0" w:firstColumn="0" w:lastColumn="0" w:oddVBand="0" w:evenVBand="0" w:oddHBand="1" w:evenHBand="0" w:firstRowFirstColumn="0" w:firstRowLastColumn="0" w:lastRowFirstColumn="0" w:lastRowLastColumn="0"/>
-            </w:pPr>
+            <w:tcW w:w="3087" w:type="dxa"/>
+            <w:shd w:val="clear" w:color="auto" w:fill="000000" w:themeFill="text1"/>
+          </w:tcPr>
+          <w:p>
+            <w:proofErr w:type="spellStart"/>
+            <w:proofErr w:type="gramStart"/>
+            <w:r>
+              <w:t>a</w:t>
+            </w:r>
+            <w:r>
+              <w:t>vion</w:t>
+            </w:r>
+            <w:proofErr w:type="gramEnd"/>
+            <w:r>
+              <w:t>_id</w:t>
+            </w:r>
+            <w:proofErr w:type="spellEnd"/>
+          </w:p>
+        </w:tc>
+        <w:tc>
+          <w:tcPr>
+            <w:tcW w:w="2083" w:type="dxa"/>
+            <w:shd w:val="clear" w:color="auto" w:fill="000000" w:themeFill="text1"/>
+          </w:tcPr>
+          <w:p>
+            <w:pPr>
+              <w:cnfStyle w:val="000000100000" w:firstRow="0" w:lastRow="0" w:firstColumn="0" w:lastColumn="0" w:oddVBand="0" w:evenVBand="0" w:oddHBand="1" w:evenHBand="0" w:firstRowFirstColumn="0" w:firstRowLastColumn="0" w:lastRowFirstColumn="0" w:lastRowLastColumn="0"/>
+            </w:pPr>
+            <w:r>
+              <w:t>I</w:t>
+            </w:r>
+            <w:r>
+              <w:t>mmatriculation</w:t>
+            </w:r>
+          </w:p>
+          <w:p>
+            <w:pPr>
+              <w:cnfStyle w:val="000000100000" w:firstRow="0" w:lastRow="0" w:firstColumn="0" w:lastColumn="0" w:oddVBand="0" w:evenVBand="0" w:oddHBand="1" w:evenHBand="0" w:firstRowFirstColumn="0" w:firstRowLastColumn="0" w:lastRowFirstColumn="0" w:lastRowLastColumn="0"/>
+            </w:pPr>
+            <w:r>
+              <w:t>De</w:t>
+            </w:r>
+            <w:r>
+              <w:t xml:space="preserve"> l’avion</w:t>
+            </w:r>
+          </w:p>
+        </w:tc>
+        <w:tc>
+          <w:tcPr>
+            <w:tcW w:w="1615" w:type="dxa"/>
+            <w:shd w:val="clear" w:color="auto" w:fill="000000" w:themeFill="text1"/>
+          </w:tcPr>
+          <w:p>
+            <w:pPr>
+              <w:cnfStyle w:val="000000100000" w:firstRow="0" w:lastRow="0" w:firstColumn="0" w:lastColumn="0" w:oddVBand="0" w:evenVBand="0" w:oddHBand="1" w:evenHBand="0" w:firstRowFirstColumn="0" w:firstRowLastColumn="0" w:lastRowFirstColumn="0" w:lastRowLastColumn="0"/>
+            </w:pPr>
+            <w:r>
+              <w:t>Alphanumérique</w:t>
+            </w:r>
+            <w:r>
+              <w:t xml:space="preserve"> </w:t>
+            </w:r>
+          </w:p>
+        </w:tc>
+        <w:tc>
+          <w:tcPr>
+            <w:tcW w:w="1795" w:type="dxa"/>
+            <w:shd w:val="clear" w:color="auto" w:fill="000000" w:themeFill="text1"/>
+          </w:tcPr>
+          <w:p>
+            <w:pPr>
+              <w:cnfStyle w:val="000000100000" w:firstRow="0" w:lastRow="0" w:firstColumn="0" w:lastColumn="0" w:oddVBand="0" w:evenVBand="0" w:oddHBand="1" w:evenHBand="0" w:firstRowFirstColumn="0" w:firstRowLastColumn="0" w:lastRowFirstColumn="0" w:lastRowLastColumn="0"/>
+            </w:pPr>
+            <w:r>
+              <w:t>11</w:t>
+            </w:r>
+          </w:p>
+        </w:tc>
+        <w:tc>
+          <w:tcPr>
+            <w:tcW w:w="1876" w:type="dxa"/>
+            <w:shd w:val="clear" w:color="auto" w:fill="000000" w:themeFill="text1"/>
+          </w:tcPr>
+          <w:p>
+            <w:pPr>
+              <w:cnfStyle w:val="000000100000" w:firstRow="0" w:lastRow="0" w:firstColumn="0" w:lastColumn="0" w:oddVBand="0" w:evenVBand="0" w:oddHBand="1" w:evenHBand="0" w:firstRowFirstColumn="0" w:firstRowLastColumn="0" w:lastRowFirstColumn="0" w:lastRowLastColumn="0"/>
+            </w:pPr>
+            <w:r>
+              <w:t xml:space="preserve">Obligatoire, </w:t>
+            </w:r>
+            <w:r>
+              <w:t>auto incrémenté</w:t>
+            </w:r>
           </w:p>
         </w:tc>
       </w:tr>
@@ -403,48 +454,91 @@
         <w:tc>
           <w:tcPr>
             <w:cnfStyle w:val="001000000000" w:firstRow="0" w:lastRow="0" w:firstColumn="1" w:lastColumn="0" w:oddVBand="0" w:evenVBand="0" w:oddHBand="0" w:evenHBand="0" w:firstRowFirstColumn="0" w:firstRowLastColumn="0" w:lastRowFirstColumn="0" w:lastRowLastColumn="0"/>
-            <w:tcW w:w="2091" w:type="dxa"/>
-          </w:tcPr>
-          <w:p/>
-        </w:tc>
-        <w:tc>
-          <w:tcPr>
-            <w:tcW w:w="2091" w:type="dxa"/>
-          </w:tcPr>
-          <w:p>
-            <w:pPr>
-              <w:cnfStyle w:val="000000000000" w:firstRow="0" w:lastRow="0" w:firstColumn="0" w:lastColumn="0" w:oddVBand="0" w:evenVBand="0" w:oddHBand="0" w:evenHBand="0" w:firstRowFirstColumn="0" w:firstRowLastColumn="0" w:lastRowFirstColumn="0" w:lastRowLastColumn="0"/>
-            </w:pPr>
-          </w:p>
-        </w:tc>
-        <w:tc>
-          <w:tcPr>
-            <w:tcW w:w="2091" w:type="dxa"/>
-          </w:tcPr>
-          <w:p>
-            <w:pPr>
-              <w:cnfStyle w:val="000000000000" w:firstRow="0" w:lastRow="0" w:firstColumn="0" w:lastColumn="0" w:oddVBand="0" w:evenVBand="0" w:oddHBand="0" w:evenHBand="0" w:firstRowFirstColumn="0" w:firstRowLastColumn="0" w:lastRowFirstColumn="0" w:lastRowLastColumn="0"/>
-            </w:pPr>
-          </w:p>
-        </w:tc>
-        <w:tc>
-          <w:tcPr>
-            <w:tcW w:w="2091" w:type="dxa"/>
-          </w:tcPr>
-          <w:p>
-            <w:pPr>
-              <w:cnfStyle w:val="000000000000" w:firstRow="0" w:lastRow="0" w:firstColumn="0" w:lastColumn="0" w:oddVBand="0" w:evenVBand="0" w:oddHBand="0" w:evenHBand="0" w:firstRowFirstColumn="0" w:firstRowLastColumn="0" w:lastRowFirstColumn="0" w:lastRowLastColumn="0"/>
-            </w:pPr>
-          </w:p>
-        </w:tc>
-        <w:tc>
-          <w:tcPr>
-            <w:tcW w:w="2092" w:type="dxa"/>
-          </w:tcPr>
-          <w:p>
-            <w:pPr>
-              <w:cnfStyle w:val="000000000000" w:firstRow="0" w:lastRow="0" w:firstColumn="0" w:lastColumn="0" w:oddVBand="0" w:evenVBand="0" w:oddHBand="0" w:evenHBand="0" w:firstRowFirstColumn="0" w:firstRowLastColumn="0" w:lastRowFirstColumn="0" w:lastRowLastColumn="0"/>
-            </w:pPr>
+            <w:tcW w:w="3087" w:type="dxa"/>
+            <w:shd w:val="clear" w:color="auto" w:fill="000000" w:themeFill="text1"/>
+          </w:tcPr>
+          <w:p>
+            <w:proofErr w:type="gramStart"/>
+            <w:r>
+              <w:t>a</w:t>
+            </w:r>
+            <w:r>
+              <w:t>vion</w:t>
+            </w:r>
+            <w:proofErr w:type="gramEnd"/>
+            <w:r>
+              <w:t xml:space="preserve">_ </w:t>
+            </w:r>
+            <w:proofErr w:type="spellStart"/>
+            <w:r>
+              <w:t>propri</w:t>
+            </w:r>
+            <w:r>
+              <w:t>e</w:t>
+            </w:r>
+            <w:r>
+              <w:t>t</w:t>
+            </w:r>
+            <w:r>
+              <w:t>e</w:t>
+            </w:r>
+            <w:proofErr w:type="spellEnd"/>
+          </w:p>
+        </w:tc>
+        <w:tc>
+          <w:tcPr>
+            <w:tcW w:w="2083" w:type="dxa"/>
+            <w:shd w:val="clear" w:color="auto" w:fill="000000" w:themeFill="text1"/>
+          </w:tcPr>
+          <w:p>
+            <w:pPr>
+              <w:cnfStyle w:val="000000000000" w:firstRow="0" w:lastRow="0" w:firstColumn="0" w:lastColumn="0" w:oddVBand="0" w:evenVBand="0" w:oddHBand="0" w:evenHBand="0" w:firstRowFirstColumn="0" w:firstRowLastColumn="0" w:lastRowFirstColumn="0" w:lastRowLastColumn="0"/>
+            </w:pPr>
+            <w:r>
+              <w:t xml:space="preserve">Propriété de l’avion </w:t>
+            </w:r>
+          </w:p>
+        </w:tc>
+        <w:tc>
+          <w:tcPr>
+            <w:tcW w:w="1615" w:type="dxa"/>
+            <w:shd w:val="clear" w:color="auto" w:fill="000000" w:themeFill="text1"/>
+          </w:tcPr>
+          <w:p>
+            <w:pPr>
+              <w:cnfStyle w:val="000000000000" w:firstRow="0" w:lastRow="0" w:firstColumn="0" w:lastColumn="0" w:oddVBand="0" w:evenVBand="0" w:oddHBand="0" w:evenHBand="0" w:firstRowFirstColumn="0" w:firstRowLastColumn="0" w:lastRowFirstColumn="0" w:lastRowLastColumn="0"/>
+            </w:pPr>
+            <w:r>
+              <w:t xml:space="preserve">Alphabétique </w:t>
+            </w:r>
+          </w:p>
+        </w:tc>
+        <w:tc>
+          <w:tcPr>
+            <w:tcW w:w="1795" w:type="dxa"/>
+            <w:shd w:val="clear" w:color="auto" w:fill="000000" w:themeFill="text1"/>
+          </w:tcPr>
+          <w:p>
+            <w:pPr>
+              <w:cnfStyle w:val="000000000000" w:firstRow="0" w:lastRow="0" w:firstColumn="0" w:lastColumn="0" w:oddVBand="0" w:evenVBand="0" w:oddHBand="0" w:evenHBand="0" w:firstRowFirstColumn="0" w:firstRowLastColumn="0" w:lastRowFirstColumn="0" w:lastRowLastColumn="0"/>
+            </w:pPr>
+            <w:r>
+              <w:t>50</w:t>
+            </w:r>
+          </w:p>
+        </w:tc>
+        <w:tc>
+          <w:tcPr>
+            <w:tcW w:w="1876" w:type="dxa"/>
+            <w:shd w:val="clear" w:color="auto" w:fill="000000" w:themeFill="text1"/>
+          </w:tcPr>
+          <w:p>
+            <w:pPr>
+              <w:cnfStyle w:val="000000000000" w:firstRow="0" w:lastRow="0" w:firstColumn="0" w:lastColumn="0" w:oddVBand="0" w:evenVBand="0" w:oddHBand="0" w:evenHBand="0" w:firstRowFirstColumn="0" w:firstRowLastColumn="0" w:lastRowFirstColumn="0" w:lastRowLastColumn="0"/>
+            </w:pPr>
+            <w:r>
+              <w:t>Obligatoire</w:t>
+            </w:r>
           </w:p>
         </w:tc>
       </w:tr>
@@ -455,43 +549,48 @@
         <w:tc>
           <w:tcPr>
             <w:cnfStyle w:val="001000000000" w:firstRow="0" w:lastRow="0" w:firstColumn="1" w:lastColumn="0" w:oddVBand="0" w:evenVBand="0" w:oddHBand="0" w:evenHBand="0" w:firstRowFirstColumn="0" w:firstRowLastColumn="0" w:lastRowFirstColumn="0" w:lastRowLastColumn="0"/>
-            <w:tcW w:w="2091" w:type="dxa"/>
+            <w:tcW w:w="3087" w:type="dxa"/>
+            <w:shd w:val="clear" w:color="auto" w:fill="auto"/>
           </w:tcPr>
           <w:p/>
         </w:tc>
         <w:tc>
           <w:tcPr>
-            <w:tcW w:w="2091" w:type="dxa"/>
-          </w:tcPr>
-          <w:p>
-            <w:pPr>
-              <w:cnfStyle w:val="000000100000" w:firstRow="0" w:lastRow="0" w:firstColumn="0" w:lastColumn="0" w:oddVBand="0" w:evenVBand="0" w:oddHBand="1" w:evenHBand="0" w:firstRowFirstColumn="0" w:firstRowLastColumn="0" w:lastRowFirstColumn="0" w:lastRowLastColumn="0"/>
-            </w:pPr>
-          </w:p>
-        </w:tc>
-        <w:tc>
-          <w:tcPr>
-            <w:tcW w:w="2091" w:type="dxa"/>
-          </w:tcPr>
-          <w:p>
-            <w:pPr>
-              <w:cnfStyle w:val="000000100000" w:firstRow="0" w:lastRow="0" w:firstColumn="0" w:lastColumn="0" w:oddVBand="0" w:evenVBand="0" w:oddHBand="1" w:evenHBand="0" w:firstRowFirstColumn="0" w:firstRowLastColumn="0" w:lastRowFirstColumn="0" w:lastRowLastColumn="0"/>
-            </w:pPr>
-          </w:p>
-        </w:tc>
-        <w:tc>
-          <w:tcPr>
-            <w:tcW w:w="2091" w:type="dxa"/>
-          </w:tcPr>
-          <w:p>
-            <w:pPr>
-              <w:cnfStyle w:val="000000100000" w:firstRow="0" w:lastRow="0" w:firstColumn="0" w:lastColumn="0" w:oddVBand="0" w:evenVBand="0" w:oddHBand="1" w:evenHBand="0" w:firstRowFirstColumn="0" w:firstRowLastColumn="0" w:lastRowFirstColumn="0" w:lastRowLastColumn="0"/>
-            </w:pPr>
-          </w:p>
-        </w:tc>
-        <w:tc>
-          <w:tcPr>
-            <w:tcW w:w="2092" w:type="dxa"/>
+            <w:tcW w:w="2083" w:type="dxa"/>
+            <w:shd w:val="clear" w:color="auto" w:fill="auto"/>
+          </w:tcPr>
+          <w:p>
+            <w:pPr>
+              <w:cnfStyle w:val="000000100000" w:firstRow="0" w:lastRow="0" w:firstColumn="0" w:lastColumn="0" w:oddVBand="0" w:evenVBand="0" w:oddHBand="1" w:evenHBand="0" w:firstRowFirstColumn="0" w:firstRowLastColumn="0" w:lastRowFirstColumn="0" w:lastRowLastColumn="0"/>
+            </w:pPr>
+          </w:p>
+        </w:tc>
+        <w:tc>
+          <w:tcPr>
+            <w:tcW w:w="1615" w:type="dxa"/>
+            <w:shd w:val="clear" w:color="auto" w:fill="auto"/>
+          </w:tcPr>
+          <w:p>
+            <w:pPr>
+              <w:cnfStyle w:val="000000100000" w:firstRow="0" w:lastRow="0" w:firstColumn="0" w:lastColumn="0" w:oddVBand="0" w:evenVBand="0" w:oddHBand="1" w:evenHBand="0" w:firstRowFirstColumn="0" w:firstRowLastColumn="0" w:lastRowFirstColumn="0" w:lastRowLastColumn="0"/>
+            </w:pPr>
+          </w:p>
+        </w:tc>
+        <w:tc>
+          <w:tcPr>
+            <w:tcW w:w="1795" w:type="dxa"/>
+            <w:shd w:val="clear" w:color="auto" w:fill="auto"/>
+          </w:tcPr>
+          <w:p>
+            <w:pPr>
+              <w:cnfStyle w:val="000000100000" w:firstRow="0" w:lastRow="0" w:firstColumn="0" w:lastColumn="0" w:oddVBand="0" w:evenVBand="0" w:oddHBand="1" w:evenHBand="0" w:firstRowFirstColumn="0" w:firstRowLastColumn="0" w:lastRowFirstColumn="0" w:lastRowLastColumn="0"/>
+            </w:pPr>
+          </w:p>
+        </w:tc>
+        <w:tc>
+          <w:tcPr>
+            <w:tcW w:w="1876" w:type="dxa"/>
+            <w:shd w:val="clear" w:color="auto" w:fill="auto"/>
           </w:tcPr>
           <w:p>
             <w:pPr>
@@ -504,48 +603,82 @@
         <w:tc>
           <w:tcPr>
             <w:cnfStyle w:val="001000000000" w:firstRow="0" w:lastRow="0" w:firstColumn="1" w:lastColumn="0" w:oddVBand="0" w:evenVBand="0" w:oddHBand="0" w:evenHBand="0" w:firstRowFirstColumn="0" w:firstRowLastColumn="0" w:lastRowFirstColumn="0" w:lastRowLastColumn="0"/>
-            <w:tcW w:w="2091" w:type="dxa"/>
-          </w:tcPr>
-          <w:p/>
-        </w:tc>
-        <w:tc>
-          <w:tcPr>
-            <w:tcW w:w="2091" w:type="dxa"/>
-          </w:tcPr>
-          <w:p>
-            <w:pPr>
-              <w:cnfStyle w:val="000000000000" w:firstRow="0" w:lastRow="0" w:firstColumn="0" w:lastColumn="0" w:oddVBand="0" w:evenVBand="0" w:oddHBand="0" w:evenHBand="0" w:firstRowFirstColumn="0" w:firstRowLastColumn="0" w:lastRowFirstColumn="0" w:lastRowLastColumn="0"/>
-            </w:pPr>
-          </w:p>
-        </w:tc>
-        <w:tc>
-          <w:tcPr>
-            <w:tcW w:w="2091" w:type="dxa"/>
-          </w:tcPr>
-          <w:p>
-            <w:pPr>
-              <w:cnfStyle w:val="000000000000" w:firstRow="0" w:lastRow="0" w:firstColumn="0" w:lastColumn="0" w:oddVBand="0" w:evenVBand="0" w:oddHBand="0" w:evenHBand="0" w:firstRowFirstColumn="0" w:firstRowLastColumn="0" w:lastRowFirstColumn="0" w:lastRowLastColumn="0"/>
-            </w:pPr>
-          </w:p>
-        </w:tc>
-        <w:tc>
-          <w:tcPr>
-            <w:tcW w:w="2091" w:type="dxa"/>
-          </w:tcPr>
-          <w:p>
-            <w:pPr>
-              <w:cnfStyle w:val="000000000000" w:firstRow="0" w:lastRow="0" w:firstColumn="0" w:lastColumn="0" w:oddVBand="0" w:evenVBand="0" w:oddHBand="0" w:evenHBand="0" w:firstRowFirstColumn="0" w:firstRowLastColumn="0" w:lastRowFirstColumn="0" w:lastRowLastColumn="0"/>
-            </w:pPr>
-          </w:p>
-        </w:tc>
-        <w:tc>
-          <w:tcPr>
-            <w:tcW w:w="2092" w:type="dxa"/>
-          </w:tcPr>
-          <w:p>
-            <w:pPr>
-              <w:cnfStyle w:val="000000000000" w:firstRow="0" w:lastRow="0" w:firstColumn="0" w:lastColumn="0" w:oddVBand="0" w:evenVBand="0" w:oddHBand="0" w:evenHBand="0" w:firstRowFirstColumn="0" w:firstRowLastColumn="0" w:lastRowFirstColumn="0" w:lastRowLastColumn="0"/>
-            </w:pPr>
+            <w:tcW w:w="3087" w:type="dxa"/>
+            <w:shd w:val="clear" w:color="auto" w:fill="4C94D8" w:themeFill="text2" w:themeFillTint="80"/>
+          </w:tcPr>
+          <w:p>
+            <w:proofErr w:type="spellStart"/>
+            <w:proofErr w:type="gramStart"/>
+            <w:r>
+              <w:t>type</w:t>
+            </w:r>
+            <w:proofErr w:type="gramEnd"/>
+            <w:r>
+              <w:t>_id</w:t>
+            </w:r>
+            <w:proofErr w:type="spellEnd"/>
+          </w:p>
+        </w:tc>
+        <w:tc>
+          <w:tcPr>
+            <w:tcW w:w="2083" w:type="dxa"/>
+            <w:shd w:val="clear" w:color="auto" w:fill="4C94D8" w:themeFill="text2" w:themeFillTint="80"/>
+          </w:tcPr>
+          <w:p>
+            <w:pPr>
+              <w:cnfStyle w:val="000000000000" w:firstRow="0" w:lastRow="0" w:firstColumn="0" w:lastColumn="0" w:oddVBand="0" w:evenVBand="0" w:oddHBand="0" w:evenHBand="0" w:firstRowFirstColumn="0" w:firstRowLastColumn="0" w:lastRowFirstColumn="0" w:lastRowLastColumn="0"/>
+            </w:pPr>
+            <w:r>
+              <w:t>Indentification</w:t>
+            </w:r>
+            <w:r>
+              <w:t xml:space="preserve"> du type</w:t>
+            </w:r>
+          </w:p>
+        </w:tc>
+        <w:tc>
+          <w:tcPr>
+            <w:tcW w:w="1615" w:type="dxa"/>
+            <w:shd w:val="clear" w:color="auto" w:fill="4C94D8" w:themeFill="text2" w:themeFillTint="80"/>
+          </w:tcPr>
+          <w:p>
+            <w:pPr>
+              <w:cnfStyle w:val="000000000000" w:firstRow="0" w:lastRow="0" w:firstColumn="0" w:lastColumn="0" w:oddVBand="0" w:evenVBand="0" w:oddHBand="0" w:evenHBand="0" w:firstRowFirstColumn="0" w:firstRowLastColumn="0" w:lastRowFirstColumn="0" w:lastRowLastColumn="0"/>
+            </w:pPr>
+            <w:r>
+              <w:t xml:space="preserve">Numérique </w:t>
+            </w:r>
+          </w:p>
+        </w:tc>
+        <w:tc>
+          <w:tcPr>
+            <w:tcW w:w="1795" w:type="dxa"/>
+            <w:shd w:val="clear" w:color="auto" w:fill="4C94D8" w:themeFill="text2" w:themeFillTint="80"/>
+          </w:tcPr>
+          <w:p>
+            <w:pPr>
+              <w:cnfStyle w:val="000000000000" w:firstRow="0" w:lastRow="0" w:firstColumn="0" w:lastColumn="0" w:oddVBand="0" w:evenVBand="0" w:oddHBand="0" w:evenHBand="0" w:firstRowFirstColumn="0" w:firstRowLastColumn="0" w:lastRowFirstColumn="0" w:lastRowLastColumn="0"/>
+            </w:pPr>
+            <w:r>
+              <w:t>11</w:t>
+            </w:r>
+          </w:p>
+        </w:tc>
+        <w:tc>
+          <w:tcPr>
+            <w:tcW w:w="1876" w:type="dxa"/>
+            <w:shd w:val="clear" w:color="auto" w:fill="4C94D8" w:themeFill="text2" w:themeFillTint="80"/>
+          </w:tcPr>
+          <w:p>
+            <w:pPr>
+              <w:cnfStyle w:val="000000000000" w:firstRow="0" w:lastRow="0" w:firstColumn="0" w:lastColumn="0" w:oddVBand="0" w:evenVBand="0" w:oddHBand="0" w:evenHBand="0" w:firstRowFirstColumn="0" w:firstRowLastColumn="0" w:lastRowFirstColumn="0" w:lastRowLastColumn="0"/>
+            </w:pPr>
+            <w:r>
+              <w:t xml:space="preserve">Obligatoire, </w:t>
+            </w:r>
+            <w:r>
+              <w:t>auto incrémenté</w:t>
+            </w:r>
           </w:p>
         </w:tc>
       </w:tr>
@@ -556,48 +689,76 @@
         <w:tc>
           <w:tcPr>
             <w:cnfStyle w:val="001000000000" w:firstRow="0" w:lastRow="0" w:firstColumn="1" w:lastColumn="0" w:oddVBand="0" w:evenVBand="0" w:oddHBand="0" w:evenHBand="0" w:firstRowFirstColumn="0" w:firstRowLastColumn="0" w:lastRowFirstColumn="0" w:lastRowLastColumn="0"/>
-            <w:tcW w:w="2091" w:type="dxa"/>
-          </w:tcPr>
-          <w:p/>
-        </w:tc>
-        <w:tc>
-          <w:tcPr>
-            <w:tcW w:w="2091" w:type="dxa"/>
-          </w:tcPr>
-          <w:p>
-            <w:pPr>
-              <w:cnfStyle w:val="000000100000" w:firstRow="0" w:lastRow="0" w:firstColumn="0" w:lastColumn="0" w:oddVBand="0" w:evenVBand="0" w:oddHBand="1" w:evenHBand="0" w:firstRowFirstColumn="0" w:firstRowLastColumn="0" w:lastRowFirstColumn="0" w:lastRowLastColumn="0"/>
-            </w:pPr>
-          </w:p>
-        </w:tc>
-        <w:tc>
-          <w:tcPr>
-            <w:tcW w:w="2091" w:type="dxa"/>
-          </w:tcPr>
-          <w:p>
-            <w:pPr>
-              <w:cnfStyle w:val="000000100000" w:firstRow="0" w:lastRow="0" w:firstColumn="0" w:lastColumn="0" w:oddVBand="0" w:evenVBand="0" w:oddHBand="1" w:evenHBand="0" w:firstRowFirstColumn="0" w:firstRowLastColumn="0" w:lastRowFirstColumn="0" w:lastRowLastColumn="0"/>
-            </w:pPr>
-          </w:p>
-        </w:tc>
-        <w:tc>
-          <w:tcPr>
-            <w:tcW w:w="2091" w:type="dxa"/>
-          </w:tcPr>
-          <w:p>
-            <w:pPr>
-              <w:cnfStyle w:val="000000100000" w:firstRow="0" w:lastRow="0" w:firstColumn="0" w:lastColumn="0" w:oddVBand="0" w:evenVBand="0" w:oddHBand="1" w:evenHBand="0" w:firstRowFirstColumn="0" w:firstRowLastColumn="0" w:lastRowFirstColumn="0" w:lastRowLastColumn="0"/>
-            </w:pPr>
-          </w:p>
-        </w:tc>
-        <w:tc>
-          <w:tcPr>
-            <w:tcW w:w="2092" w:type="dxa"/>
-          </w:tcPr>
-          <w:p>
-            <w:pPr>
-              <w:cnfStyle w:val="000000100000" w:firstRow="0" w:lastRow="0" w:firstColumn="0" w:lastColumn="0" w:oddVBand="0" w:evenVBand="0" w:oddHBand="1" w:evenHBand="0" w:firstRowFirstColumn="0" w:firstRowLastColumn="0" w:lastRowFirstColumn="0" w:lastRowLastColumn="0"/>
-            </w:pPr>
+            <w:tcW w:w="3087" w:type="dxa"/>
+            <w:shd w:val="clear" w:color="auto" w:fill="4C94D8" w:themeFill="text2" w:themeFillTint="80"/>
+          </w:tcPr>
+          <w:p>
+            <w:proofErr w:type="spellStart"/>
+            <w:proofErr w:type="gramStart"/>
+            <w:r>
+              <w:t>type</w:t>
+            </w:r>
+            <w:proofErr w:type="gramEnd"/>
+            <w:r>
+              <w:t>_nom</w:t>
+            </w:r>
+            <w:proofErr w:type="spellEnd"/>
+          </w:p>
+        </w:tc>
+        <w:tc>
+          <w:tcPr>
+            <w:tcW w:w="2083" w:type="dxa"/>
+            <w:shd w:val="clear" w:color="auto" w:fill="4C94D8" w:themeFill="text2" w:themeFillTint="80"/>
+          </w:tcPr>
+          <w:p>
+            <w:pPr>
+              <w:cnfStyle w:val="000000100000" w:firstRow="0" w:lastRow="0" w:firstColumn="0" w:lastColumn="0" w:oddVBand="0" w:evenVBand="0" w:oddHBand="1" w:evenHBand="0" w:firstRowFirstColumn="0" w:firstRowLastColumn="0" w:lastRowFirstColumn="0" w:lastRowLastColumn="0"/>
+            </w:pPr>
+            <w:r>
+              <w:t>Le nom du type</w:t>
+            </w:r>
+          </w:p>
+        </w:tc>
+        <w:tc>
+          <w:tcPr>
+            <w:tcW w:w="1615" w:type="dxa"/>
+            <w:shd w:val="clear" w:color="auto" w:fill="4C94D8" w:themeFill="text2" w:themeFillTint="80"/>
+          </w:tcPr>
+          <w:p>
+            <w:pPr>
+              <w:cnfStyle w:val="000000100000" w:firstRow="0" w:lastRow="0" w:firstColumn="0" w:lastColumn="0" w:oddVBand="0" w:evenVBand="0" w:oddHBand="1" w:evenHBand="0" w:firstRowFirstColumn="0" w:firstRowLastColumn="0" w:lastRowFirstColumn="0" w:lastRowLastColumn="0"/>
+            </w:pPr>
+            <w:r>
+              <w:t>Alphanumérique</w:t>
+            </w:r>
+          </w:p>
+        </w:tc>
+        <w:tc>
+          <w:tcPr>
+            <w:tcW w:w="1795" w:type="dxa"/>
+            <w:shd w:val="clear" w:color="auto" w:fill="4C94D8" w:themeFill="text2" w:themeFillTint="80"/>
+          </w:tcPr>
+          <w:p>
+            <w:pPr>
+              <w:cnfStyle w:val="000000100000" w:firstRow="0" w:lastRow="0" w:firstColumn="0" w:lastColumn="0" w:oddVBand="0" w:evenVBand="0" w:oddHBand="1" w:evenHBand="0" w:firstRowFirstColumn="0" w:firstRowLastColumn="0" w:lastRowFirstColumn="0" w:lastRowLastColumn="0"/>
+            </w:pPr>
+            <w:r>
+              <w:t>100</w:t>
+            </w:r>
+          </w:p>
+        </w:tc>
+        <w:tc>
+          <w:tcPr>
+            <w:tcW w:w="1876" w:type="dxa"/>
+            <w:shd w:val="clear" w:color="auto" w:fill="4C94D8" w:themeFill="text2" w:themeFillTint="80"/>
+          </w:tcPr>
+          <w:p>
+            <w:pPr>
+              <w:cnfStyle w:val="000000100000" w:firstRow="0" w:lastRow="0" w:firstColumn="0" w:lastColumn="0" w:oddVBand="0" w:evenVBand="0" w:oddHBand="1" w:evenHBand="0" w:firstRowFirstColumn="0" w:firstRowLastColumn="0" w:lastRowFirstColumn="0" w:lastRowLastColumn="0"/>
+            </w:pPr>
+            <w:r>
+              <w:t>Obligatoire</w:t>
+            </w:r>
           </w:p>
         </w:tc>
       </w:tr>
@@ -605,48 +766,76 @@
         <w:tc>
           <w:tcPr>
             <w:cnfStyle w:val="001000000000" w:firstRow="0" w:lastRow="0" w:firstColumn="1" w:lastColumn="0" w:oddVBand="0" w:evenVBand="0" w:oddHBand="0" w:evenHBand="0" w:firstRowFirstColumn="0" w:firstRowLastColumn="0" w:lastRowFirstColumn="0" w:lastRowLastColumn="0"/>
-            <w:tcW w:w="2091" w:type="dxa"/>
-          </w:tcPr>
-          <w:p/>
-        </w:tc>
-        <w:tc>
-          <w:tcPr>
-            <w:tcW w:w="2091" w:type="dxa"/>
-          </w:tcPr>
-          <w:p>
-            <w:pPr>
-              <w:cnfStyle w:val="000000000000" w:firstRow="0" w:lastRow="0" w:firstColumn="0" w:lastColumn="0" w:oddVBand="0" w:evenVBand="0" w:oddHBand="0" w:evenHBand="0" w:firstRowFirstColumn="0" w:firstRowLastColumn="0" w:lastRowFirstColumn="0" w:lastRowLastColumn="0"/>
-            </w:pPr>
-          </w:p>
-        </w:tc>
-        <w:tc>
-          <w:tcPr>
-            <w:tcW w:w="2091" w:type="dxa"/>
-          </w:tcPr>
-          <w:p>
-            <w:pPr>
-              <w:cnfStyle w:val="000000000000" w:firstRow="0" w:lastRow="0" w:firstColumn="0" w:lastColumn="0" w:oddVBand="0" w:evenVBand="0" w:oddHBand="0" w:evenHBand="0" w:firstRowFirstColumn="0" w:firstRowLastColumn="0" w:lastRowFirstColumn="0" w:lastRowLastColumn="0"/>
-            </w:pPr>
-          </w:p>
-        </w:tc>
-        <w:tc>
-          <w:tcPr>
-            <w:tcW w:w="2091" w:type="dxa"/>
-          </w:tcPr>
-          <w:p>
-            <w:pPr>
-              <w:cnfStyle w:val="000000000000" w:firstRow="0" w:lastRow="0" w:firstColumn="0" w:lastColumn="0" w:oddVBand="0" w:evenVBand="0" w:oddHBand="0" w:evenHBand="0" w:firstRowFirstColumn="0" w:firstRowLastColumn="0" w:lastRowFirstColumn="0" w:lastRowLastColumn="0"/>
-            </w:pPr>
-          </w:p>
-        </w:tc>
-        <w:tc>
-          <w:tcPr>
-            <w:tcW w:w="2092" w:type="dxa"/>
-          </w:tcPr>
-          <w:p>
-            <w:pPr>
-              <w:cnfStyle w:val="000000000000" w:firstRow="0" w:lastRow="0" w:firstColumn="0" w:lastColumn="0" w:oddVBand="0" w:evenVBand="0" w:oddHBand="0" w:evenHBand="0" w:firstRowFirstColumn="0" w:firstRowLastColumn="0" w:lastRowFirstColumn="0" w:lastRowLastColumn="0"/>
-            </w:pPr>
+            <w:tcW w:w="3087" w:type="dxa"/>
+            <w:shd w:val="clear" w:color="auto" w:fill="4C94D8" w:themeFill="text2" w:themeFillTint="80"/>
+          </w:tcPr>
+          <w:p>
+            <w:proofErr w:type="spellStart"/>
+            <w:proofErr w:type="gramStart"/>
+            <w:r>
+              <w:t>type</w:t>
+            </w:r>
+            <w:proofErr w:type="gramEnd"/>
+            <w:r>
+              <w:t>_constructeur_nom</w:t>
+            </w:r>
+            <w:proofErr w:type="spellEnd"/>
+          </w:p>
+        </w:tc>
+        <w:tc>
+          <w:tcPr>
+            <w:tcW w:w="2083" w:type="dxa"/>
+            <w:shd w:val="clear" w:color="auto" w:fill="4C94D8" w:themeFill="text2" w:themeFillTint="80"/>
+          </w:tcPr>
+          <w:p>
+            <w:pPr>
+              <w:cnfStyle w:val="000000000000" w:firstRow="0" w:lastRow="0" w:firstColumn="0" w:lastColumn="0" w:oddVBand="0" w:evenVBand="0" w:oddHBand="0" w:evenHBand="0" w:firstRowFirstColumn="0" w:firstRowLastColumn="0" w:lastRowFirstColumn="0" w:lastRowLastColumn="0"/>
+            </w:pPr>
+            <w:r>
+              <w:t xml:space="preserve">Le nom du constructeur </w:t>
+            </w:r>
+          </w:p>
+        </w:tc>
+        <w:tc>
+          <w:tcPr>
+            <w:tcW w:w="1615" w:type="dxa"/>
+            <w:shd w:val="clear" w:color="auto" w:fill="4C94D8" w:themeFill="text2" w:themeFillTint="80"/>
+          </w:tcPr>
+          <w:p>
+            <w:pPr>
+              <w:cnfStyle w:val="000000000000" w:firstRow="0" w:lastRow="0" w:firstColumn="0" w:lastColumn="0" w:oddVBand="0" w:evenVBand="0" w:oddHBand="0" w:evenHBand="0" w:firstRowFirstColumn="0" w:firstRowLastColumn="0" w:lastRowFirstColumn="0" w:lastRowLastColumn="0"/>
+            </w:pPr>
+            <w:r>
+              <w:t>Alphanumérique</w:t>
+            </w:r>
+          </w:p>
+        </w:tc>
+        <w:tc>
+          <w:tcPr>
+            <w:tcW w:w="1795" w:type="dxa"/>
+            <w:shd w:val="clear" w:color="auto" w:fill="4C94D8" w:themeFill="text2" w:themeFillTint="80"/>
+          </w:tcPr>
+          <w:p>
+            <w:pPr>
+              <w:cnfStyle w:val="000000000000" w:firstRow="0" w:lastRow="0" w:firstColumn="0" w:lastColumn="0" w:oddVBand="0" w:evenVBand="0" w:oddHBand="0" w:evenHBand="0" w:firstRowFirstColumn="0" w:firstRowLastColumn="0" w:lastRowFirstColumn="0" w:lastRowLastColumn="0"/>
+            </w:pPr>
+            <w:r>
+              <w:t>100</w:t>
+            </w:r>
+          </w:p>
+        </w:tc>
+        <w:tc>
+          <w:tcPr>
+            <w:tcW w:w="1876" w:type="dxa"/>
+            <w:shd w:val="clear" w:color="auto" w:fill="4C94D8" w:themeFill="text2" w:themeFillTint="80"/>
+          </w:tcPr>
+          <w:p>
+            <w:pPr>
+              <w:cnfStyle w:val="000000000000" w:firstRow="0" w:lastRow="0" w:firstColumn="0" w:lastColumn="0" w:oddVBand="0" w:evenVBand="0" w:oddHBand="0" w:evenHBand="0" w:firstRowFirstColumn="0" w:firstRowLastColumn="0" w:lastRowFirstColumn="0" w:lastRowLastColumn="0"/>
+            </w:pPr>
+            <w:r>
+              <w:t>Obligatoire</w:t>
+            </w:r>
           </w:p>
         </w:tc>
       </w:tr>
@@ -657,62 +846,1397 @@
         <w:tc>
           <w:tcPr>
             <w:cnfStyle w:val="001000000000" w:firstRow="0" w:lastRow="0" w:firstColumn="1" w:lastColumn="0" w:oddVBand="0" w:evenVBand="0" w:oddHBand="0" w:evenHBand="0" w:firstRowFirstColumn="0" w:firstRowLastColumn="0" w:lastRowFirstColumn="0" w:lastRowLastColumn="0"/>
-            <w:tcW w:w="2091" w:type="dxa"/>
+            <w:tcW w:w="3087" w:type="dxa"/>
+            <w:shd w:val="clear" w:color="auto" w:fill="4C94D8" w:themeFill="text2" w:themeFillTint="80"/>
+          </w:tcPr>
+          <w:p>
+            <w:proofErr w:type="gramStart"/>
+            <w:r>
+              <w:lastRenderedPageBreak/>
+              <w:t>type</w:t>
+            </w:r>
+            <w:proofErr w:type="gramEnd"/>
+            <w:r>
+              <w:t>_</w:t>
+            </w:r>
+            <w:r>
+              <w:t xml:space="preserve"> moteur</w:t>
+            </w:r>
+          </w:p>
+        </w:tc>
+        <w:tc>
+          <w:tcPr>
+            <w:tcW w:w="2083" w:type="dxa"/>
+            <w:shd w:val="clear" w:color="auto" w:fill="4C94D8" w:themeFill="text2" w:themeFillTint="80"/>
+          </w:tcPr>
+          <w:p>
+            <w:pPr>
+              <w:cnfStyle w:val="000000100000" w:firstRow="0" w:lastRow="0" w:firstColumn="0" w:lastColumn="0" w:oddVBand="0" w:evenVBand="0" w:oddHBand="1" w:evenHBand="0" w:firstRowFirstColumn="0" w:firstRowLastColumn="0" w:lastRowFirstColumn="0" w:lastRowLastColumn="0"/>
+            </w:pPr>
+            <w:r>
+              <w:t>Le type de moteur</w:t>
+            </w:r>
+          </w:p>
+        </w:tc>
+        <w:tc>
+          <w:tcPr>
+            <w:tcW w:w="1615" w:type="dxa"/>
+            <w:shd w:val="clear" w:color="auto" w:fill="4C94D8" w:themeFill="text2" w:themeFillTint="80"/>
+          </w:tcPr>
+          <w:p>
+            <w:pPr>
+              <w:cnfStyle w:val="000000100000" w:firstRow="0" w:lastRow="0" w:firstColumn="0" w:lastColumn="0" w:oddVBand="0" w:evenVBand="0" w:oddHBand="1" w:evenHBand="0" w:firstRowFirstColumn="0" w:firstRowLastColumn="0" w:lastRowFirstColumn="0" w:lastRowLastColumn="0"/>
+            </w:pPr>
+            <w:r>
+              <w:t>Alphanumérique</w:t>
+            </w:r>
+          </w:p>
+        </w:tc>
+        <w:tc>
+          <w:tcPr>
+            <w:tcW w:w="1795" w:type="dxa"/>
+            <w:shd w:val="clear" w:color="auto" w:fill="4C94D8" w:themeFill="text2" w:themeFillTint="80"/>
+          </w:tcPr>
+          <w:p>
+            <w:pPr>
+              <w:cnfStyle w:val="000000100000" w:firstRow="0" w:lastRow="0" w:firstColumn="0" w:lastColumn="0" w:oddVBand="0" w:evenVBand="0" w:oddHBand="1" w:evenHBand="0" w:firstRowFirstColumn="0" w:firstRowLastColumn="0" w:lastRowFirstColumn="0" w:lastRowLastColumn="0"/>
+            </w:pPr>
+            <w:r>
+              <w:t>50</w:t>
+            </w:r>
+          </w:p>
+        </w:tc>
+        <w:tc>
+          <w:tcPr>
+            <w:tcW w:w="1876" w:type="dxa"/>
+            <w:shd w:val="clear" w:color="auto" w:fill="4C94D8" w:themeFill="text2" w:themeFillTint="80"/>
+          </w:tcPr>
+          <w:p>
+            <w:pPr>
+              <w:cnfStyle w:val="000000100000" w:firstRow="0" w:lastRow="0" w:firstColumn="0" w:lastColumn="0" w:oddVBand="0" w:evenVBand="0" w:oddHBand="1" w:evenHBand="0" w:firstRowFirstColumn="0" w:firstRowLastColumn="0" w:lastRowFirstColumn="0" w:lastRowLastColumn="0"/>
+            </w:pPr>
+            <w:r>
+              <w:t>Obligatoire</w:t>
+            </w:r>
+          </w:p>
+        </w:tc>
+      </w:tr>
+      <w:tr>
+        <w:tc>
+          <w:tcPr>
+            <w:cnfStyle w:val="001000000000" w:firstRow="0" w:lastRow="0" w:firstColumn="1" w:lastColumn="0" w:oddVBand="0" w:evenVBand="0" w:oddHBand="0" w:evenHBand="0" w:firstRowFirstColumn="0" w:firstRowLastColumn="0" w:lastRowFirstColumn="0" w:lastRowLastColumn="0"/>
+            <w:tcW w:w="3087" w:type="dxa"/>
+            <w:shd w:val="clear" w:color="auto" w:fill="4C94D8" w:themeFill="text2" w:themeFillTint="80"/>
+          </w:tcPr>
+          <w:p>
+            <w:proofErr w:type="gramStart"/>
+            <w:r>
+              <w:t>type</w:t>
+            </w:r>
+            <w:proofErr w:type="gramEnd"/>
+            <w:r>
+              <w:t>_</w:t>
+            </w:r>
+            <w:r>
+              <w:t xml:space="preserve"> place</w:t>
+            </w:r>
+          </w:p>
+        </w:tc>
+        <w:tc>
+          <w:tcPr>
+            <w:tcW w:w="2083" w:type="dxa"/>
+            <w:shd w:val="clear" w:color="auto" w:fill="4C94D8" w:themeFill="text2" w:themeFillTint="80"/>
+          </w:tcPr>
+          <w:p>
+            <w:pPr>
+              <w:cnfStyle w:val="000000000000" w:firstRow="0" w:lastRow="0" w:firstColumn="0" w:lastColumn="0" w:oddVBand="0" w:evenVBand="0" w:oddHBand="0" w:evenHBand="0" w:firstRowFirstColumn="0" w:firstRowLastColumn="0" w:lastRowFirstColumn="0" w:lastRowLastColumn="0"/>
+            </w:pPr>
+            <w:r>
+              <w:t xml:space="preserve">Le nombre de place </w:t>
+            </w:r>
+          </w:p>
+        </w:tc>
+        <w:tc>
+          <w:tcPr>
+            <w:tcW w:w="1615" w:type="dxa"/>
+            <w:shd w:val="clear" w:color="auto" w:fill="4C94D8" w:themeFill="text2" w:themeFillTint="80"/>
+          </w:tcPr>
+          <w:p>
+            <w:pPr>
+              <w:cnfStyle w:val="000000000000" w:firstRow="0" w:lastRow="0" w:firstColumn="0" w:lastColumn="0" w:oddVBand="0" w:evenVBand="0" w:oddHBand="0" w:evenHBand="0" w:firstRowFirstColumn="0" w:firstRowLastColumn="0" w:lastRowFirstColumn="0" w:lastRowLastColumn="0"/>
+            </w:pPr>
+            <w:r>
+              <w:t>Numérique</w:t>
+            </w:r>
+          </w:p>
+        </w:tc>
+        <w:tc>
+          <w:tcPr>
+            <w:tcW w:w="1795" w:type="dxa"/>
+            <w:shd w:val="clear" w:color="auto" w:fill="4C94D8" w:themeFill="text2" w:themeFillTint="80"/>
+          </w:tcPr>
+          <w:p>
+            <w:pPr>
+              <w:cnfStyle w:val="000000000000" w:firstRow="0" w:lastRow="0" w:firstColumn="0" w:lastColumn="0" w:oddVBand="0" w:evenVBand="0" w:oddHBand="0" w:evenHBand="0" w:firstRowFirstColumn="0" w:firstRowLastColumn="0" w:lastRowFirstColumn="0" w:lastRowLastColumn="0"/>
+            </w:pPr>
+            <w:r>
+              <w:t>3</w:t>
+            </w:r>
+          </w:p>
+        </w:tc>
+        <w:tc>
+          <w:tcPr>
+            <w:tcW w:w="1876" w:type="dxa"/>
+            <w:shd w:val="clear" w:color="auto" w:fill="4C94D8" w:themeFill="text2" w:themeFillTint="80"/>
+          </w:tcPr>
+          <w:p>
+            <w:pPr>
+              <w:cnfStyle w:val="000000000000" w:firstRow="0" w:lastRow="0" w:firstColumn="0" w:lastColumn="0" w:oddVBand="0" w:evenVBand="0" w:oddHBand="0" w:evenHBand="0" w:firstRowFirstColumn="0" w:firstRowLastColumn="0" w:lastRowFirstColumn="0" w:lastRowLastColumn="0"/>
+            </w:pPr>
+            <w:r>
+              <w:t>Obligatoire</w:t>
+            </w:r>
+          </w:p>
+        </w:tc>
+      </w:tr>
+      <w:tr>
+        <w:trPr>
+          <w:cnfStyle w:val="000000100000" w:firstRow="0" w:lastRow="0" w:firstColumn="0" w:lastColumn="0" w:oddVBand="0" w:evenVBand="0" w:oddHBand="1" w:evenHBand="0" w:firstRowFirstColumn="0" w:firstRowLastColumn="0" w:lastRowFirstColumn="0" w:lastRowLastColumn="0"/>
+        </w:trPr>
+        <w:tc>
+          <w:tcPr>
+            <w:cnfStyle w:val="001000000000" w:firstRow="0" w:lastRow="0" w:firstColumn="1" w:lastColumn="0" w:oddVBand="0" w:evenVBand="0" w:oddHBand="0" w:evenHBand="0" w:firstRowFirstColumn="0" w:firstRowLastColumn="0" w:lastRowFirstColumn="0" w:lastRowLastColumn="0"/>
+            <w:tcW w:w="3087" w:type="dxa"/>
+            <w:shd w:val="clear" w:color="auto" w:fill="auto"/>
           </w:tcPr>
           <w:p/>
         </w:tc>
         <w:tc>
           <w:tcPr>
-            <w:tcW w:w="2091" w:type="dxa"/>
-          </w:tcPr>
-          <w:p>
-            <w:pPr>
-              <w:cnfStyle w:val="000000100000" w:firstRow="0" w:lastRow="0" w:firstColumn="0" w:lastColumn="0" w:oddVBand="0" w:evenVBand="0" w:oddHBand="1" w:evenHBand="0" w:firstRowFirstColumn="0" w:firstRowLastColumn="0" w:lastRowFirstColumn="0" w:lastRowLastColumn="0"/>
-            </w:pPr>
-          </w:p>
-        </w:tc>
-        <w:tc>
-          <w:tcPr>
-            <w:tcW w:w="2091" w:type="dxa"/>
-          </w:tcPr>
-          <w:p>
-            <w:pPr>
-              <w:cnfStyle w:val="000000100000" w:firstRow="0" w:lastRow="0" w:firstColumn="0" w:lastColumn="0" w:oddVBand="0" w:evenVBand="0" w:oddHBand="1" w:evenHBand="0" w:firstRowFirstColumn="0" w:firstRowLastColumn="0" w:lastRowFirstColumn="0" w:lastRowLastColumn="0"/>
-            </w:pPr>
-          </w:p>
-        </w:tc>
-        <w:tc>
-          <w:tcPr>
-            <w:tcW w:w="2091" w:type="dxa"/>
-          </w:tcPr>
-          <w:p>
-            <w:pPr>
-              <w:cnfStyle w:val="000000100000" w:firstRow="0" w:lastRow="0" w:firstColumn="0" w:lastColumn="0" w:oddVBand="0" w:evenVBand="0" w:oddHBand="1" w:evenHBand="0" w:firstRowFirstColumn="0" w:firstRowLastColumn="0" w:lastRowFirstColumn="0" w:lastRowLastColumn="0"/>
-            </w:pPr>
-          </w:p>
-        </w:tc>
-        <w:tc>
-          <w:tcPr>
-            <w:tcW w:w="2092" w:type="dxa"/>
-          </w:tcPr>
-          <w:p>
-            <w:pPr>
-              <w:cnfStyle w:val="000000100000" w:firstRow="0" w:lastRow="0" w:firstColumn="0" w:lastColumn="0" w:oddVBand="0" w:evenVBand="0" w:oddHBand="1" w:evenHBand="0" w:firstRowFirstColumn="0" w:firstRowLastColumn="0" w:lastRowFirstColumn="0" w:lastRowLastColumn="0"/>
-            </w:pPr>
+            <w:tcW w:w="2083" w:type="dxa"/>
+            <w:shd w:val="clear" w:color="auto" w:fill="auto"/>
+          </w:tcPr>
+          <w:p>
+            <w:pPr>
+              <w:cnfStyle w:val="000000100000" w:firstRow="0" w:lastRow="0" w:firstColumn="0" w:lastColumn="0" w:oddVBand="0" w:evenVBand="0" w:oddHBand="1" w:evenHBand="0" w:firstRowFirstColumn="0" w:firstRowLastColumn="0" w:lastRowFirstColumn="0" w:lastRowLastColumn="0"/>
+            </w:pPr>
+          </w:p>
+        </w:tc>
+        <w:tc>
+          <w:tcPr>
+            <w:tcW w:w="1615" w:type="dxa"/>
+            <w:shd w:val="clear" w:color="auto" w:fill="auto"/>
+          </w:tcPr>
+          <w:p>
+            <w:pPr>
+              <w:cnfStyle w:val="000000100000" w:firstRow="0" w:lastRow="0" w:firstColumn="0" w:lastColumn="0" w:oddVBand="0" w:evenVBand="0" w:oddHBand="1" w:evenHBand="0" w:firstRowFirstColumn="0" w:firstRowLastColumn="0" w:lastRowFirstColumn="0" w:lastRowLastColumn="0"/>
+            </w:pPr>
+          </w:p>
+        </w:tc>
+        <w:tc>
+          <w:tcPr>
+            <w:tcW w:w="1795" w:type="dxa"/>
+            <w:shd w:val="clear" w:color="auto" w:fill="auto"/>
+          </w:tcPr>
+          <w:p>
+            <w:pPr>
+              <w:cnfStyle w:val="000000100000" w:firstRow="0" w:lastRow="0" w:firstColumn="0" w:lastColumn="0" w:oddVBand="0" w:evenVBand="0" w:oddHBand="1" w:evenHBand="0" w:firstRowFirstColumn="0" w:firstRowLastColumn="0" w:lastRowFirstColumn="0" w:lastRowLastColumn="0"/>
+            </w:pPr>
+          </w:p>
+        </w:tc>
+        <w:tc>
+          <w:tcPr>
+            <w:tcW w:w="1876" w:type="dxa"/>
+            <w:shd w:val="clear" w:color="auto" w:fill="auto"/>
+          </w:tcPr>
+          <w:p>
+            <w:pPr>
+              <w:cnfStyle w:val="000000100000" w:firstRow="0" w:lastRow="0" w:firstColumn="0" w:lastColumn="0" w:oddVBand="0" w:evenVBand="0" w:oddHBand="1" w:evenHBand="0" w:firstRowFirstColumn="0" w:firstRowLastColumn="0" w:lastRowFirstColumn="0" w:lastRowLastColumn="0"/>
+            </w:pPr>
+          </w:p>
+        </w:tc>
+      </w:tr>
+      <w:tr>
+        <w:tc>
+          <w:tcPr>
+            <w:cnfStyle w:val="001000000000" w:firstRow="0" w:lastRow="0" w:firstColumn="1" w:lastColumn="0" w:oddVBand="0" w:evenVBand="0" w:oddHBand="0" w:evenHBand="0" w:firstRowFirstColumn="0" w:firstRowLastColumn="0" w:lastRowFirstColumn="0" w:lastRowLastColumn="0"/>
+            <w:tcW w:w="3087" w:type="dxa"/>
+            <w:shd w:val="clear" w:color="auto" w:fill="00B050"/>
+          </w:tcPr>
+          <w:p>
+            <w:proofErr w:type="spellStart"/>
+            <w:proofErr w:type="gramStart"/>
+            <w:r>
+              <w:t>personne</w:t>
+            </w:r>
+            <w:proofErr w:type="gramEnd"/>
+            <w:r>
+              <w:t>_id</w:t>
+            </w:r>
+            <w:proofErr w:type="spellEnd"/>
+          </w:p>
+        </w:tc>
+        <w:tc>
+          <w:tcPr>
+            <w:tcW w:w="2083" w:type="dxa"/>
+            <w:shd w:val="clear" w:color="auto" w:fill="00B050"/>
+          </w:tcPr>
+          <w:p>
+            <w:pPr>
+              <w:cnfStyle w:val="000000000000" w:firstRow="0" w:lastRow="0" w:firstColumn="0" w:lastColumn="0" w:oddVBand="0" w:evenVBand="0" w:oddHBand="0" w:evenHBand="0" w:firstRowFirstColumn="0" w:firstRowLastColumn="0" w:lastRowFirstColumn="0" w:lastRowLastColumn="0"/>
+            </w:pPr>
+            <w:r>
+              <w:t>Indentification</w:t>
+            </w:r>
+            <w:r>
+              <w:t xml:space="preserve"> de la personne </w:t>
+            </w:r>
+          </w:p>
+        </w:tc>
+        <w:tc>
+          <w:tcPr>
+            <w:tcW w:w="1615" w:type="dxa"/>
+            <w:shd w:val="clear" w:color="auto" w:fill="00B050"/>
+          </w:tcPr>
+          <w:p>
+            <w:pPr>
+              <w:cnfStyle w:val="000000000000" w:firstRow="0" w:lastRow="0" w:firstColumn="0" w:lastColumn="0" w:oddVBand="0" w:evenVBand="0" w:oddHBand="0" w:evenHBand="0" w:firstRowFirstColumn="0" w:firstRowLastColumn="0" w:lastRowFirstColumn="0" w:lastRowLastColumn="0"/>
+            </w:pPr>
+            <w:r>
+              <w:t>Numérique</w:t>
+            </w:r>
+          </w:p>
+        </w:tc>
+        <w:tc>
+          <w:tcPr>
+            <w:tcW w:w="1795" w:type="dxa"/>
+            <w:shd w:val="clear" w:color="auto" w:fill="00B050"/>
+          </w:tcPr>
+          <w:p>
+            <w:pPr>
+              <w:cnfStyle w:val="000000000000" w:firstRow="0" w:lastRow="0" w:firstColumn="0" w:lastColumn="0" w:oddVBand="0" w:evenVBand="0" w:oddHBand="0" w:evenHBand="0" w:firstRowFirstColumn="0" w:firstRowLastColumn="0" w:lastRowFirstColumn="0" w:lastRowLastColumn="0"/>
+            </w:pPr>
+            <w:r>
+              <w:t>11</w:t>
+            </w:r>
+          </w:p>
+        </w:tc>
+        <w:tc>
+          <w:tcPr>
+            <w:tcW w:w="1876" w:type="dxa"/>
+            <w:shd w:val="clear" w:color="auto" w:fill="00B050"/>
+          </w:tcPr>
+          <w:p>
+            <w:pPr>
+              <w:cnfStyle w:val="000000000000" w:firstRow="0" w:lastRow="0" w:firstColumn="0" w:lastColumn="0" w:oddVBand="0" w:evenVBand="0" w:oddHBand="0" w:evenHBand="0" w:firstRowFirstColumn="0" w:firstRowLastColumn="0" w:lastRowFirstColumn="0" w:lastRowLastColumn="0"/>
+            </w:pPr>
+            <w:r>
+              <w:t xml:space="preserve">Obligatoire, </w:t>
+            </w:r>
+            <w:r>
+              <w:t>auto incrémenté</w:t>
+            </w:r>
+          </w:p>
+        </w:tc>
+      </w:tr>
+      <w:tr>
+        <w:trPr>
+          <w:cnfStyle w:val="000000100000" w:firstRow="0" w:lastRow="0" w:firstColumn="0" w:lastColumn="0" w:oddVBand="0" w:evenVBand="0" w:oddHBand="1" w:evenHBand="0" w:firstRowFirstColumn="0" w:firstRowLastColumn="0" w:lastRowFirstColumn="0" w:lastRowLastColumn="0"/>
+        </w:trPr>
+        <w:tc>
+          <w:tcPr>
+            <w:cnfStyle w:val="001000000000" w:firstRow="0" w:lastRow="0" w:firstColumn="1" w:lastColumn="0" w:oddVBand="0" w:evenVBand="0" w:oddHBand="0" w:evenHBand="0" w:firstRowFirstColumn="0" w:firstRowLastColumn="0" w:lastRowFirstColumn="0" w:lastRowLastColumn="0"/>
+            <w:tcW w:w="3087" w:type="dxa"/>
+            <w:shd w:val="clear" w:color="auto" w:fill="00B050"/>
+          </w:tcPr>
+          <w:p>
+            <w:proofErr w:type="spellStart"/>
+            <w:proofErr w:type="gramStart"/>
+            <w:r>
+              <w:t>personne</w:t>
+            </w:r>
+            <w:proofErr w:type="gramEnd"/>
+            <w:r>
+              <w:t>_nom</w:t>
+            </w:r>
+            <w:proofErr w:type="spellEnd"/>
+          </w:p>
+        </w:tc>
+        <w:tc>
+          <w:tcPr>
+            <w:tcW w:w="2083" w:type="dxa"/>
+            <w:shd w:val="clear" w:color="auto" w:fill="00B050"/>
+          </w:tcPr>
+          <w:p>
+            <w:pPr>
+              <w:cnfStyle w:val="000000100000" w:firstRow="0" w:lastRow="0" w:firstColumn="0" w:lastColumn="0" w:oddVBand="0" w:evenVBand="0" w:oddHBand="1" w:evenHBand="0" w:firstRowFirstColumn="0" w:firstRowLastColumn="0" w:lastRowFirstColumn="0" w:lastRowLastColumn="0"/>
+            </w:pPr>
+            <w:r>
+              <w:t xml:space="preserve">Le nom de la personne </w:t>
+            </w:r>
+          </w:p>
+        </w:tc>
+        <w:tc>
+          <w:tcPr>
+            <w:tcW w:w="1615" w:type="dxa"/>
+            <w:shd w:val="clear" w:color="auto" w:fill="00B050"/>
+          </w:tcPr>
+          <w:p>
+            <w:pPr>
+              <w:cnfStyle w:val="000000100000" w:firstRow="0" w:lastRow="0" w:firstColumn="0" w:lastColumn="0" w:oddVBand="0" w:evenVBand="0" w:oddHBand="1" w:evenHBand="0" w:firstRowFirstColumn="0" w:firstRowLastColumn="0" w:lastRowFirstColumn="0" w:lastRowLastColumn="0"/>
+            </w:pPr>
+            <w:r>
+              <w:t>Alphabétique</w:t>
+            </w:r>
+          </w:p>
+        </w:tc>
+        <w:tc>
+          <w:tcPr>
+            <w:tcW w:w="1795" w:type="dxa"/>
+            <w:shd w:val="clear" w:color="auto" w:fill="00B050"/>
+          </w:tcPr>
+          <w:p>
+            <w:pPr>
+              <w:cnfStyle w:val="000000100000" w:firstRow="0" w:lastRow="0" w:firstColumn="0" w:lastColumn="0" w:oddVBand="0" w:evenVBand="0" w:oddHBand="1" w:evenHBand="0" w:firstRowFirstColumn="0" w:firstRowLastColumn="0" w:lastRowFirstColumn="0" w:lastRowLastColumn="0"/>
+            </w:pPr>
+            <w:r>
+              <w:t>100</w:t>
+            </w:r>
+          </w:p>
+        </w:tc>
+        <w:tc>
+          <w:tcPr>
+            <w:tcW w:w="1876" w:type="dxa"/>
+            <w:shd w:val="clear" w:color="auto" w:fill="00B050"/>
+          </w:tcPr>
+          <w:p>
+            <w:pPr>
+              <w:cnfStyle w:val="000000100000" w:firstRow="0" w:lastRow="0" w:firstColumn="0" w:lastColumn="0" w:oddVBand="0" w:evenVBand="0" w:oddHBand="1" w:evenHBand="0" w:firstRowFirstColumn="0" w:firstRowLastColumn="0" w:lastRowFirstColumn="0" w:lastRowLastColumn="0"/>
+            </w:pPr>
+            <w:r>
+              <w:t>Obligatoire</w:t>
+            </w:r>
+          </w:p>
+        </w:tc>
+      </w:tr>
+      <w:tr>
+        <w:tc>
+          <w:tcPr>
+            <w:cnfStyle w:val="001000000000" w:firstRow="0" w:lastRow="0" w:firstColumn="1" w:lastColumn="0" w:oddVBand="0" w:evenVBand="0" w:oddHBand="0" w:evenHBand="0" w:firstRowFirstColumn="0" w:firstRowLastColumn="0" w:lastRowFirstColumn="0" w:lastRowLastColumn="0"/>
+            <w:tcW w:w="3087" w:type="dxa"/>
+            <w:shd w:val="clear" w:color="auto" w:fill="00B050"/>
+          </w:tcPr>
+          <w:p>
+            <w:proofErr w:type="spellStart"/>
+            <w:proofErr w:type="gramStart"/>
+            <w:r>
+              <w:t>personne</w:t>
+            </w:r>
+            <w:proofErr w:type="gramEnd"/>
+            <w:r>
+              <w:t>_adresse</w:t>
+            </w:r>
+            <w:proofErr w:type="spellEnd"/>
+          </w:p>
+        </w:tc>
+        <w:tc>
+          <w:tcPr>
+            <w:tcW w:w="2083" w:type="dxa"/>
+            <w:shd w:val="clear" w:color="auto" w:fill="00B050"/>
+          </w:tcPr>
+          <w:p>
+            <w:pPr>
+              <w:cnfStyle w:val="000000000000" w:firstRow="0" w:lastRow="0" w:firstColumn="0" w:lastColumn="0" w:oddVBand="0" w:evenVBand="0" w:oddHBand="0" w:evenHBand="0" w:firstRowFirstColumn="0" w:firstRowLastColumn="0" w:lastRowFirstColumn="0" w:lastRowLastColumn="0"/>
+            </w:pPr>
+            <w:r>
+              <w:t xml:space="preserve">L’adresse de la personne </w:t>
+            </w:r>
+          </w:p>
+        </w:tc>
+        <w:tc>
+          <w:tcPr>
+            <w:tcW w:w="1615" w:type="dxa"/>
+            <w:shd w:val="clear" w:color="auto" w:fill="00B050"/>
+          </w:tcPr>
+          <w:p>
+            <w:pPr>
+              <w:cnfStyle w:val="000000000000" w:firstRow="0" w:lastRow="0" w:firstColumn="0" w:lastColumn="0" w:oddVBand="0" w:evenVBand="0" w:oddHBand="0" w:evenHBand="0" w:firstRowFirstColumn="0" w:firstRowLastColumn="0" w:lastRowFirstColumn="0" w:lastRowLastColumn="0"/>
+            </w:pPr>
+            <w:r>
+              <w:t>Alphanumérique</w:t>
+            </w:r>
+          </w:p>
+        </w:tc>
+        <w:tc>
+          <w:tcPr>
+            <w:tcW w:w="1795" w:type="dxa"/>
+            <w:shd w:val="clear" w:color="auto" w:fill="00B050"/>
+          </w:tcPr>
+          <w:p>
+            <w:pPr>
+              <w:cnfStyle w:val="000000000000" w:firstRow="0" w:lastRow="0" w:firstColumn="0" w:lastColumn="0" w:oddVBand="0" w:evenVBand="0" w:oddHBand="0" w:evenHBand="0" w:firstRowFirstColumn="0" w:firstRowLastColumn="0" w:lastRowFirstColumn="0" w:lastRowLastColumn="0"/>
+            </w:pPr>
+            <w:r>
+              <w:t>255</w:t>
+            </w:r>
+          </w:p>
+        </w:tc>
+        <w:tc>
+          <w:tcPr>
+            <w:tcW w:w="1876" w:type="dxa"/>
+            <w:shd w:val="clear" w:color="auto" w:fill="00B050"/>
+          </w:tcPr>
+          <w:p>
+            <w:pPr>
+              <w:cnfStyle w:val="000000000000" w:firstRow="0" w:lastRow="0" w:firstColumn="0" w:lastColumn="0" w:oddVBand="0" w:evenVBand="0" w:oddHBand="0" w:evenHBand="0" w:firstRowFirstColumn="0" w:firstRowLastColumn="0" w:lastRowFirstColumn="0" w:lastRowLastColumn="0"/>
+            </w:pPr>
+            <w:r>
+              <w:t>Obligatoire</w:t>
+            </w:r>
+          </w:p>
+        </w:tc>
+      </w:tr>
+      <w:tr>
+        <w:trPr>
+          <w:cnfStyle w:val="000000100000" w:firstRow="0" w:lastRow="0" w:firstColumn="0" w:lastColumn="0" w:oddVBand="0" w:evenVBand="0" w:oddHBand="1" w:evenHBand="0" w:firstRowFirstColumn="0" w:firstRowLastColumn="0" w:lastRowFirstColumn="0" w:lastRowLastColumn="0"/>
+        </w:trPr>
+        <w:tc>
+          <w:tcPr>
+            <w:cnfStyle w:val="001000000000" w:firstRow="0" w:lastRow="0" w:firstColumn="1" w:lastColumn="0" w:oddVBand="0" w:evenVBand="0" w:oddHBand="0" w:evenHBand="0" w:firstRowFirstColumn="0" w:firstRowLastColumn="0" w:lastRowFirstColumn="0" w:lastRowLastColumn="0"/>
+            <w:tcW w:w="3087" w:type="dxa"/>
+            <w:shd w:val="clear" w:color="auto" w:fill="00B050"/>
+          </w:tcPr>
+          <w:p>
+            <w:proofErr w:type="spellStart"/>
+            <w:proofErr w:type="gramStart"/>
+            <w:r>
+              <w:t>personne</w:t>
+            </w:r>
+            <w:proofErr w:type="gramEnd"/>
+            <w:r>
+              <w:t>_num</w:t>
+            </w:r>
+            <w:proofErr w:type="spellEnd"/>
+          </w:p>
+        </w:tc>
+        <w:tc>
+          <w:tcPr>
+            <w:tcW w:w="2083" w:type="dxa"/>
+            <w:shd w:val="clear" w:color="auto" w:fill="00B050"/>
+          </w:tcPr>
+          <w:p>
+            <w:pPr>
+              <w:cnfStyle w:val="000000100000" w:firstRow="0" w:lastRow="0" w:firstColumn="0" w:lastColumn="0" w:oddVBand="0" w:evenVBand="0" w:oddHBand="1" w:evenHBand="0" w:firstRowFirstColumn="0" w:firstRowLastColumn="0" w:lastRowFirstColumn="0" w:lastRowLastColumn="0"/>
+            </w:pPr>
+            <w:r>
+              <w:t xml:space="preserve">Le numéro de </w:t>
+            </w:r>
+            <w:r>
+              <w:t>téléphone</w:t>
+            </w:r>
+            <w:r>
+              <w:t xml:space="preserve"> de la personne </w:t>
+            </w:r>
+          </w:p>
+        </w:tc>
+        <w:tc>
+          <w:tcPr>
+            <w:tcW w:w="1615" w:type="dxa"/>
+            <w:shd w:val="clear" w:color="auto" w:fill="00B050"/>
+          </w:tcPr>
+          <w:p>
+            <w:pPr>
+              <w:cnfStyle w:val="000000100000" w:firstRow="0" w:lastRow="0" w:firstColumn="0" w:lastColumn="0" w:oddVBand="0" w:evenVBand="0" w:oddHBand="1" w:evenHBand="0" w:firstRowFirstColumn="0" w:firstRowLastColumn="0" w:lastRowFirstColumn="0" w:lastRowLastColumn="0"/>
+            </w:pPr>
+            <w:r>
+              <w:t>Numérique</w:t>
+            </w:r>
+          </w:p>
+        </w:tc>
+        <w:tc>
+          <w:tcPr>
+            <w:tcW w:w="1795" w:type="dxa"/>
+            <w:shd w:val="clear" w:color="auto" w:fill="00B050"/>
+          </w:tcPr>
+          <w:p>
+            <w:pPr>
+              <w:cnfStyle w:val="000000100000" w:firstRow="0" w:lastRow="0" w:firstColumn="0" w:lastColumn="0" w:oddVBand="0" w:evenVBand="0" w:oddHBand="1" w:evenHBand="0" w:firstRowFirstColumn="0" w:firstRowLastColumn="0" w:lastRowFirstColumn="0" w:lastRowLastColumn="0"/>
+            </w:pPr>
+            <w:r>
+              <w:t>10</w:t>
+            </w:r>
+          </w:p>
+        </w:tc>
+        <w:tc>
+          <w:tcPr>
+            <w:tcW w:w="1876" w:type="dxa"/>
+            <w:shd w:val="clear" w:color="auto" w:fill="00B050"/>
+          </w:tcPr>
+          <w:p>
+            <w:pPr>
+              <w:cnfStyle w:val="000000100000" w:firstRow="0" w:lastRow="0" w:firstColumn="0" w:lastColumn="0" w:oddVBand="0" w:evenVBand="0" w:oddHBand="1" w:evenHBand="0" w:firstRowFirstColumn="0" w:firstRowLastColumn="0" w:lastRowFirstColumn="0" w:lastRowLastColumn="0"/>
+            </w:pPr>
+            <w:r>
+              <w:t>Obligatoire</w:t>
+            </w:r>
+          </w:p>
+        </w:tc>
+      </w:tr>
+      <w:tr>
+        <w:tc>
+          <w:tcPr>
+            <w:cnfStyle w:val="001000000000" w:firstRow="0" w:lastRow="0" w:firstColumn="1" w:lastColumn="0" w:oddVBand="0" w:evenVBand="0" w:oddHBand="0" w:evenHBand="0" w:firstRowFirstColumn="0" w:firstRowLastColumn="0" w:lastRowFirstColumn="0" w:lastRowLastColumn="0"/>
+            <w:tcW w:w="3087" w:type="dxa"/>
+            <w:shd w:val="clear" w:color="auto" w:fill="00B050"/>
+          </w:tcPr>
+          <w:p>
+            <w:proofErr w:type="spellStart"/>
+            <w:proofErr w:type="gramStart"/>
+            <w:r>
+              <w:t>personne</w:t>
+            </w:r>
+            <w:proofErr w:type="gramEnd"/>
+            <w:r>
+              <w:t>_achat</w:t>
+            </w:r>
+            <w:proofErr w:type="spellEnd"/>
+          </w:p>
+        </w:tc>
+        <w:tc>
+          <w:tcPr>
+            <w:tcW w:w="2083" w:type="dxa"/>
+            <w:shd w:val="clear" w:color="auto" w:fill="00B050"/>
+          </w:tcPr>
+          <w:p>
+            <w:pPr>
+              <w:cnfStyle w:val="000000000000" w:firstRow="0" w:lastRow="0" w:firstColumn="0" w:lastColumn="0" w:oddVBand="0" w:evenVBand="0" w:oddHBand="0" w:evenHBand="0" w:firstRowFirstColumn="0" w:firstRowLastColumn="0" w:lastRowFirstColumn="0" w:lastRowLastColumn="0"/>
+            </w:pPr>
+            <w:r>
+              <w:t xml:space="preserve">L’achat de l’avion part la personne </w:t>
+            </w:r>
+          </w:p>
+        </w:tc>
+        <w:tc>
+          <w:tcPr>
+            <w:tcW w:w="1615" w:type="dxa"/>
+            <w:shd w:val="clear" w:color="auto" w:fill="00B050"/>
+          </w:tcPr>
+          <w:p>
+            <w:pPr>
+              <w:cnfStyle w:val="000000000000" w:firstRow="0" w:lastRow="0" w:firstColumn="0" w:lastColumn="0" w:oddVBand="0" w:evenVBand="0" w:oddHBand="0" w:evenHBand="0" w:firstRowFirstColumn="0" w:firstRowLastColumn="0" w:lastRowFirstColumn="0" w:lastRowLastColumn="0"/>
+            </w:pPr>
+            <w:r>
+              <w:t>Alphanumérique</w:t>
+            </w:r>
+          </w:p>
+        </w:tc>
+        <w:tc>
+          <w:tcPr>
+            <w:tcW w:w="1795" w:type="dxa"/>
+            <w:shd w:val="clear" w:color="auto" w:fill="00B050"/>
+          </w:tcPr>
+          <w:p>
+            <w:pPr>
+              <w:cnfStyle w:val="000000000000" w:firstRow="0" w:lastRow="0" w:firstColumn="0" w:lastColumn="0" w:oddVBand="0" w:evenVBand="0" w:oddHBand="0" w:evenHBand="0" w:firstRowFirstColumn="0" w:firstRowLastColumn="0" w:lastRowFirstColumn="0" w:lastRowLastColumn="0"/>
+            </w:pPr>
+          </w:p>
+        </w:tc>
+        <w:tc>
+          <w:tcPr>
+            <w:tcW w:w="1876" w:type="dxa"/>
+            <w:shd w:val="clear" w:color="auto" w:fill="00B050"/>
+          </w:tcPr>
+          <w:p>
+            <w:pPr>
+              <w:cnfStyle w:val="000000000000" w:firstRow="0" w:lastRow="0" w:firstColumn="0" w:lastColumn="0" w:oddVBand="0" w:evenVBand="0" w:oddHBand="0" w:evenHBand="0" w:firstRowFirstColumn="0" w:firstRowLastColumn="0" w:lastRowFirstColumn="0" w:lastRowLastColumn="0"/>
+            </w:pPr>
+            <w:r>
+              <w:t xml:space="preserve">Facultatif </w:t>
+            </w:r>
+          </w:p>
+        </w:tc>
+      </w:tr>
+      <w:tr>
+        <w:trPr>
+          <w:cnfStyle w:val="000000100000" w:firstRow="0" w:lastRow="0" w:firstColumn="0" w:lastColumn="0" w:oddVBand="0" w:evenVBand="0" w:oddHBand="1" w:evenHBand="0" w:firstRowFirstColumn="0" w:firstRowLastColumn="0" w:lastRowFirstColumn="0" w:lastRowLastColumn="0"/>
+        </w:trPr>
+        <w:tc>
+          <w:tcPr>
+            <w:cnfStyle w:val="001000000000" w:firstRow="0" w:lastRow="0" w:firstColumn="1" w:lastColumn="0" w:oddVBand="0" w:evenVBand="0" w:oddHBand="0" w:evenHBand="0" w:firstRowFirstColumn="0" w:firstRowLastColumn="0" w:lastRowFirstColumn="0" w:lastRowLastColumn="0"/>
+            <w:tcW w:w="3087" w:type="dxa"/>
+            <w:shd w:val="clear" w:color="auto" w:fill="00B050"/>
+          </w:tcPr>
+          <w:p>
+            <w:proofErr w:type="spellStart"/>
+            <w:proofErr w:type="gramStart"/>
+            <w:r>
+              <w:t>personne</w:t>
+            </w:r>
+            <w:proofErr w:type="gramEnd"/>
+            <w:r>
+              <w:t>_siret_entreprise</w:t>
+            </w:r>
+            <w:proofErr w:type="spellEnd"/>
+          </w:p>
+        </w:tc>
+        <w:tc>
+          <w:tcPr>
+            <w:tcW w:w="2083" w:type="dxa"/>
+            <w:shd w:val="clear" w:color="auto" w:fill="00B050"/>
+          </w:tcPr>
+          <w:p>
+            <w:pPr>
+              <w:cnfStyle w:val="000000100000" w:firstRow="0" w:lastRow="0" w:firstColumn="0" w:lastColumn="0" w:oddVBand="0" w:evenVBand="0" w:oddHBand="1" w:evenHBand="0" w:firstRowFirstColumn="0" w:firstRowLastColumn="0" w:lastRowFirstColumn="0" w:lastRowLastColumn="0"/>
+            </w:pPr>
+            <w:r>
+              <w:t xml:space="preserve">Le </w:t>
+            </w:r>
+            <w:proofErr w:type="spellStart"/>
+            <w:r>
+              <w:t>siret</w:t>
+            </w:r>
+            <w:proofErr w:type="spellEnd"/>
+            <w:r>
+              <w:t xml:space="preserve"> d’entreprise de la personne </w:t>
+            </w:r>
+          </w:p>
+        </w:tc>
+        <w:tc>
+          <w:tcPr>
+            <w:tcW w:w="1615" w:type="dxa"/>
+            <w:shd w:val="clear" w:color="auto" w:fill="00B050"/>
+          </w:tcPr>
+          <w:p>
+            <w:pPr>
+              <w:cnfStyle w:val="000000100000" w:firstRow="0" w:lastRow="0" w:firstColumn="0" w:lastColumn="0" w:oddVBand="0" w:evenVBand="0" w:oddHBand="1" w:evenHBand="0" w:firstRowFirstColumn="0" w:firstRowLastColumn="0" w:lastRowFirstColumn="0" w:lastRowLastColumn="0"/>
+            </w:pPr>
+            <w:r>
+              <w:t>Numérique</w:t>
+            </w:r>
+          </w:p>
+        </w:tc>
+        <w:tc>
+          <w:tcPr>
+            <w:tcW w:w="1795" w:type="dxa"/>
+            <w:shd w:val="clear" w:color="auto" w:fill="00B050"/>
+          </w:tcPr>
+          <w:p>
+            <w:pPr>
+              <w:cnfStyle w:val="000000100000" w:firstRow="0" w:lastRow="0" w:firstColumn="0" w:lastColumn="0" w:oddVBand="0" w:evenVBand="0" w:oddHBand="1" w:evenHBand="0" w:firstRowFirstColumn="0" w:firstRowLastColumn="0" w:lastRowFirstColumn="0" w:lastRowLastColumn="0"/>
+            </w:pPr>
+          </w:p>
+        </w:tc>
+        <w:tc>
+          <w:tcPr>
+            <w:tcW w:w="1876" w:type="dxa"/>
+            <w:shd w:val="clear" w:color="auto" w:fill="00B050"/>
+          </w:tcPr>
+          <w:p>
+            <w:pPr>
+              <w:cnfStyle w:val="000000100000" w:firstRow="0" w:lastRow="0" w:firstColumn="0" w:lastColumn="0" w:oddVBand="0" w:evenVBand="0" w:oddHBand="1" w:evenHBand="0" w:firstRowFirstColumn="0" w:firstRowLastColumn="0" w:lastRowFirstColumn="0" w:lastRowLastColumn="0"/>
+            </w:pPr>
+            <w:r>
+              <w:t>Facultatif</w:t>
+            </w:r>
+          </w:p>
+        </w:tc>
+      </w:tr>
+      <w:tr>
+        <w:tc>
+          <w:tcPr>
+            <w:cnfStyle w:val="001000000000" w:firstRow="0" w:lastRow="0" w:firstColumn="1" w:lastColumn="0" w:oddVBand="0" w:evenVBand="0" w:oddHBand="0" w:evenHBand="0" w:firstRowFirstColumn="0" w:firstRowLastColumn="0" w:lastRowFirstColumn="0" w:lastRowLastColumn="0"/>
+            <w:tcW w:w="3087" w:type="dxa"/>
+            <w:shd w:val="clear" w:color="auto" w:fill="00B050"/>
+          </w:tcPr>
+          <w:p>
+            <w:proofErr w:type="spellStart"/>
+            <w:proofErr w:type="gramStart"/>
+            <w:r>
+              <w:t>personne</w:t>
+            </w:r>
+            <w:proofErr w:type="gramEnd"/>
+            <w:r>
+              <w:t>_brevet</w:t>
+            </w:r>
+            <w:proofErr w:type="spellEnd"/>
+          </w:p>
+        </w:tc>
+        <w:tc>
+          <w:tcPr>
+            <w:tcW w:w="2083" w:type="dxa"/>
+            <w:shd w:val="clear" w:color="auto" w:fill="00B050"/>
+          </w:tcPr>
+          <w:p>
+            <w:pPr>
+              <w:cnfStyle w:val="000000000000" w:firstRow="0" w:lastRow="0" w:firstColumn="0" w:lastColumn="0" w:oddVBand="0" w:evenVBand="0" w:oddHBand="0" w:evenHBand="0" w:firstRowFirstColumn="0" w:firstRowLastColumn="0" w:lastRowFirstColumn="0" w:lastRowLastColumn="0"/>
+            </w:pPr>
+            <w:r>
+              <w:t xml:space="preserve">Le brevet de la personne </w:t>
+            </w:r>
+          </w:p>
+        </w:tc>
+        <w:tc>
+          <w:tcPr>
+            <w:tcW w:w="1615" w:type="dxa"/>
+            <w:shd w:val="clear" w:color="auto" w:fill="00B050"/>
+          </w:tcPr>
+          <w:p>
+            <w:pPr>
+              <w:cnfStyle w:val="000000000000" w:firstRow="0" w:lastRow="0" w:firstColumn="0" w:lastColumn="0" w:oddVBand="0" w:evenVBand="0" w:oddHBand="0" w:evenHBand="0" w:firstRowFirstColumn="0" w:firstRowLastColumn="0" w:lastRowFirstColumn="0" w:lastRowLastColumn="0"/>
+            </w:pPr>
+            <w:r>
+              <w:t>Alphanumérique</w:t>
+            </w:r>
+          </w:p>
+        </w:tc>
+        <w:tc>
+          <w:tcPr>
+            <w:tcW w:w="1795" w:type="dxa"/>
+            <w:shd w:val="clear" w:color="auto" w:fill="00B050"/>
+          </w:tcPr>
+          <w:p>
+            <w:pPr>
+              <w:cnfStyle w:val="000000000000" w:firstRow="0" w:lastRow="0" w:firstColumn="0" w:lastColumn="0" w:oddVBand="0" w:evenVBand="0" w:oddHBand="0" w:evenHBand="0" w:firstRowFirstColumn="0" w:firstRowLastColumn="0" w:lastRowFirstColumn="0" w:lastRowLastColumn="0"/>
+            </w:pPr>
+          </w:p>
+        </w:tc>
+        <w:tc>
+          <w:tcPr>
+            <w:tcW w:w="1876" w:type="dxa"/>
+            <w:shd w:val="clear" w:color="auto" w:fill="00B050"/>
+          </w:tcPr>
+          <w:p>
+            <w:pPr>
+              <w:cnfStyle w:val="000000000000" w:firstRow="0" w:lastRow="0" w:firstColumn="0" w:lastColumn="0" w:oddVBand="0" w:evenVBand="0" w:oddHBand="0" w:evenHBand="0" w:firstRowFirstColumn="0" w:firstRowLastColumn="0" w:lastRowFirstColumn="0" w:lastRowLastColumn="0"/>
+            </w:pPr>
+            <w:r>
+              <w:t>Facultatif</w:t>
+            </w:r>
+          </w:p>
+        </w:tc>
+      </w:tr>
+      <w:tr>
+        <w:trPr>
+          <w:cnfStyle w:val="000000100000" w:firstRow="0" w:lastRow="0" w:firstColumn="0" w:lastColumn="0" w:oddVBand="0" w:evenVBand="0" w:oddHBand="1" w:evenHBand="0" w:firstRowFirstColumn="0" w:firstRowLastColumn="0" w:lastRowFirstColumn="0" w:lastRowLastColumn="0"/>
+        </w:trPr>
+        <w:tc>
+          <w:tcPr>
+            <w:cnfStyle w:val="001000000000" w:firstRow="0" w:lastRow="0" w:firstColumn="1" w:lastColumn="0" w:oddVBand="0" w:evenVBand="0" w:oddHBand="0" w:evenHBand="0" w:firstRowFirstColumn="0" w:firstRowLastColumn="0" w:lastRowFirstColumn="0" w:lastRowLastColumn="0"/>
+            <w:tcW w:w="3087" w:type="dxa"/>
+          </w:tcPr>
+          <w:p/>
+        </w:tc>
+        <w:tc>
+          <w:tcPr>
+            <w:tcW w:w="2083" w:type="dxa"/>
+          </w:tcPr>
+          <w:p>
+            <w:pPr>
+              <w:cnfStyle w:val="000000100000" w:firstRow="0" w:lastRow="0" w:firstColumn="0" w:lastColumn="0" w:oddVBand="0" w:evenVBand="0" w:oddHBand="1" w:evenHBand="0" w:firstRowFirstColumn="0" w:firstRowLastColumn="0" w:lastRowFirstColumn="0" w:lastRowLastColumn="0"/>
+            </w:pPr>
+          </w:p>
+        </w:tc>
+        <w:tc>
+          <w:tcPr>
+            <w:tcW w:w="1615" w:type="dxa"/>
+          </w:tcPr>
+          <w:p>
+            <w:pPr>
+              <w:cnfStyle w:val="000000100000" w:firstRow="0" w:lastRow="0" w:firstColumn="0" w:lastColumn="0" w:oddVBand="0" w:evenVBand="0" w:oddHBand="1" w:evenHBand="0" w:firstRowFirstColumn="0" w:firstRowLastColumn="0" w:lastRowFirstColumn="0" w:lastRowLastColumn="0"/>
+            </w:pPr>
+          </w:p>
+        </w:tc>
+        <w:tc>
+          <w:tcPr>
+            <w:tcW w:w="1795" w:type="dxa"/>
+          </w:tcPr>
+          <w:p>
+            <w:pPr>
+              <w:cnfStyle w:val="000000100000" w:firstRow="0" w:lastRow="0" w:firstColumn="0" w:lastColumn="0" w:oddVBand="0" w:evenVBand="0" w:oddHBand="1" w:evenHBand="0" w:firstRowFirstColumn="0" w:firstRowLastColumn="0" w:lastRowFirstColumn="0" w:lastRowLastColumn="0"/>
+            </w:pPr>
+          </w:p>
+        </w:tc>
+        <w:tc>
+          <w:tcPr>
+            <w:tcW w:w="1876" w:type="dxa"/>
+          </w:tcPr>
+          <w:p>
+            <w:pPr>
+              <w:cnfStyle w:val="000000100000" w:firstRow="0" w:lastRow="0" w:firstColumn="0" w:lastColumn="0" w:oddVBand="0" w:evenVBand="0" w:oddHBand="1" w:evenHBand="0" w:firstRowFirstColumn="0" w:firstRowLastColumn="0" w:lastRowFirstColumn="0" w:lastRowLastColumn="0"/>
+            </w:pPr>
+          </w:p>
+        </w:tc>
+      </w:tr>
+      <w:tr>
+        <w:tc>
+          <w:tcPr>
+            <w:cnfStyle w:val="001000000000" w:firstRow="0" w:lastRow="0" w:firstColumn="1" w:lastColumn="0" w:oddVBand="0" w:evenVBand="0" w:oddHBand="0" w:evenHBand="0" w:firstRowFirstColumn="0" w:firstRowLastColumn="0" w:lastRowFirstColumn="0" w:lastRowLastColumn="0"/>
+            <w:tcW w:w="3087" w:type="dxa"/>
+            <w:shd w:val="clear" w:color="auto" w:fill="F1A983" w:themeFill="accent2" w:themeFillTint="99"/>
+          </w:tcPr>
+          <w:p>
+            <w:proofErr w:type="gramStart"/>
+            <w:r>
+              <w:t>intervention</w:t>
+            </w:r>
+            <w:proofErr w:type="gramEnd"/>
+            <w:r>
+              <w:t xml:space="preserve"> </w:t>
+            </w:r>
+            <w:r>
+              <w:t>_id</w:t>
+            </w:r>
+          </w:p>
+        </w:tc>
+        <w:tc>
+          <w:tcPr>
+            <w:tcW w:w="2083" w:type="dxa"/>
+            <w:shd w:val="clear" w:color="auto" w:fill="F1A983" w:themeFill="accent2" w:themeFillTint="99"/>
+          </w:tcPr>
+          <w:p>
+            <w:pPr>
+              <w:cnfStyle w:val="000000000000" w:firstRow="0" w:lastRow="0" w:firstColumn="0" w:lastColumn="0" w:oddVBand="0" w:evenVBand="0" w:oddHBand="0" w:evenHBand="0" w:firstRowFirstColumn="0" w:firstRowLastColumn="0" w:lastRowFirstColumn="0" w:lastRowLastColumn="0"/>
+            </w:pPr>
+            <w:r>
+              <w:t>Indentification</w:t>
+            </w:r>
+            <w:r>
+              <w:t xml:space="preserve"> de l’intervention</w:t>
+            </w:r>
+          </w:p>
+        </w:tc>
+        <w:tc>
+          <w:tcPr>
+            <w:tcW w:w="1615" w:type="dxa"/>
+            <w:shd w:val="clear" w:color="auto" w:fill="F1A983" w:themeFill="accent2" w:themeFillTint="99"/>
+          </w:tcPr>
+          <w:p>
+            <w:pPr>
+              <w:cnfStyle w:val="000000000000" w:firstRow="0" w:lastRow="0" w:firstColumn="0" w:lastColumn="0" w:oddVBand="0" w:evenVBand="0" w:oddHBand="0" w:evenHBand="0" w:firstRowFirstColumn="0" w:firstRowLastColumn="0" w:lastRowFirstColumn="0" w:lastRowLastColumn="0"/>
+            </w:pPr>
+            <w:r>
+              <w:t>Numérique</w:t>
+            </w:r>
+          </w:p>
+        </w:tc>
+        <w:tc>
+          <w:tcPr>
+            <w:tcW w:w="1795" w:type="dxa"/>
+            <w:shd w:val="clear" w:color="auto" w:fill="F1A983" w:themeFill="accent2" w:themeFillTint="99"/>
+          </w:tcPr>
+          <w:p>
+            <w:pPr>
+              <w:cnfStyle w:val="000000000000" w:firstRow="0" w:lastRow="0" w:firstColumn="0" w:lastColumn="0" w:oddVBand="0" w:evenVBand="0" w:oddHBand="0" w:evenHBand="0" w:firstRowFirstColumn="0" w:firstRowLastColumn="0" w:lastRowFirstColumn="0" w:lastRowLastColumn="0"/>
+            </w:pPr>
+            <w:r>
+              <w:t>11</w:t>
+            </w:r>
+          </w:p>
+        </w:tc>
+        <w:tc>
+          <w:tcPr>
+            <w:tcW w:w="1876" w:type="dxa"/>
+            <w:shd w:val="clear" w:color="auto" w:fill="F1A983" w:themeFill="accent2" w:themeFillTint="99"/>
+          </w:tcPr>
+          <w:p>
+            <w:pPr>
+              <w:cnfStyle w:val="000000000000" w:firstRow="0" w:lastRow="0" w:firstColumn="0" w:lastColumn="0" w:oddVBand="0" w:evenVBand="0" w:oddHBand="0" w:evenHBand="0" w:firstRowFirstColumn="0" w:firstRowLastColumn="0" w:lastRowFirstColumn="0" w:lastRowLastColumn="0"/>
+            </w:pPr>
+            <w:r>
+              <w:t xml:space="preserve">Obligatoire, </w:t>
+            </w:r>
+            <w:r>
+              <w:t>auto incrémenté</w:t>
+            </w:r>
+          </w:p>
+        </w:tc>
+      </w:tr>
+      <w:tr>
+        <w:trPr>
+          <w:cnfStyle w:val="000000100000" w:firstRow="0" w:lastRow="0" w:firstColumn="0" w:lastColumn="0" w:oddVBand="0" w:evenVBand="0" w:oddHBand="1" w:evenHBand="0" w:firstRowFirstColumn="0" w:firstRowLastColumn="0" w:lastRowFirstColumn="0" w:lastRowLastColumn="0"/>
+        </w:trPr>
+        <w:tc>
+          <w:tcPr>
+            <w:cnfStyle w:val="001000000000" w:firstRow="0" w:lastRow="0" w:firstColumn="1" w:lastColumn="0" w:oddVBand="0" w:evenVBand="0" w:oddHBand="0" w:evenHBand="0" w:firstRowFirstColumn="0" w:firstRowLastColumn="0" w:lastRowFirstColumn="0" w:lastRowLastColumn="0"/>
+            <w:tcW w:w="3087" w:type="dxa"/>
+            <w:shd w:val="clear" w:color="auto" w:fill="F1A983" w:themeFill="accent2" w:themeFillTint="99"/>
+          </w:tcPr>
+          <w:p>
+            <w:proofErr w:type="gramStart"/>
+            <w:r>
+              <w:t>intervention</w:t>
+            </w:r>
+            <w:proofErr w:type="gramEnd"/>
+            <w:r>
+              <w:t xml:space="preserve"> </w:t>
+            </w:r>
+            <w:r>
+              <w:t>_objet</w:t>
+            </w:r>
+          </w:p>
+        </w:tc>
+        <w:tc>
+          <w:tcPr>
+            <w:tcW w:w="2083" w:type="dxa"/>
+            <w:shd w:val="clear" w:color="auto" w:fill="F1A983" w:themeFill="accent2" w:themeFillTint="99"/>
+          </w:tcPr>
+          <w:p>
+            <w:pPr>
+              <w:cnfStyle w:val="000000100000" w:firstRow="0" w:lastRow="0" w:firstColumn="0" w:lastColumn="0" w:oddVBand="0" w:evenVBand="0" w:oddHBand="1" w:evenHBand="0" w:firstRowFirstColumn="0" w:firstRowLastColumn="0" w:lastRowFirstColumn="0" w:lastRowLastColumn="0"/>
+            </w:pPr>
+            <w:r>
+              <w:t>Quel type</w:t>
+            </w:r>
+            <w:r>
+              <w:t xml:space="preserve"> d’intervention </w:t>
+            </w:r>
+          </w:p>
+        </w:tc>
+        <w:tc>
+          <w:tcPr>
+            <w:tcW w:w="1615" w:type="dxa"/>
+            <w:shd w:val="clear" w:color="auto" w:fill="F1A983" w:themeFill="accent2" w:themeFillTint="99"/>
+          </w:tcPr>
+          <w:p>
+            <w:pPr>
+              <w:cnfStyle w:val="000000100000" w:firstRow="0" w:lastRow="0" w:firstColumn="0" w:lastColumn="0" w:oddVBand="0" w:evenVBand="0" w:oddHBand="1" w:evenHBand="0" w:firstRowFirstColumn="0" w:firstRowLastColumn="0" w:lastRowFirstColumn="0" w:lastRowLastColumn="0"/>
+            </w:pPr>
+            <w:r>
+              <w:t>Alphanumérique</w:t>
+            </w:r>
+          </w:p>
+        </w:tc>
+        <w:tc>
+          <w:tcPr>
+            <w:tcW w:w="1795" w:type="dxa"/>
+            <w:shd w:val="clear" w:color="auto" w:fill="F1A983" w:themeFill="accent2" w:themeFillTint="99"/>
+          </w:tcPr>
+          <w:p>
+            <w:pPr>
+              <w:cnfStyle w:val="000000100000" w:firstRow="0" w:lastRow="0" w:firstColumn="0" w:lastColumn="0" w:oddVBand="0" w:evenVBand="0" w:oddHBand="1" w:evenHBand="0" w:firstRowFirstColumn="0" w:firstRowLastColumn="0" w:lastRowFirstColumn="0" w:lastRowLastColumn="0"/>
+            </w:pPr>
+          </w:p>
+        </w:tc>
+        <w:tc>
+          <w:tcPr>
+            <w:tcW w:w="1876" w:type="dxa"/>
+            <w:shd w:val="clear" w:color="auto" w:fill="F1A983" w:themeFill="accent2" w:themeFillTint="99"/>
+          </w:tcPr>
+          <w:p>
+            <w:pPr>
+              <w:cnfStyle w:val="000000100000" w:firstRow="0" w:lastRow="0" w:firstColumn="0" w:lastColumn="0" w:oddVBand="0" w:evenVBand="0" w:oddHBand="1" w:evenHBand="0" w:firstRowFirstColumn="0" w:firstRowLastColumn="0" w:lastRowFirstColumn="0" w:lastRowLastColumn="0"/>
+            </w:pPr>
+            <w:r>
+              <w:t>Obligatoire</w:t>
+            </w:r>
+          </w:p>
+        </w:tc>
+      </w:tr>
+      <w:tr>
+        <w:tc>
+          <w:tcPr>
+            <w:cnfStyle w:val="001000000000" w:firstRow="0" w:lastRow="0" w:firstColumn="1" w:lastColumn="0" w:oddVBand="0" w:evenVBand="0" w:oddHBand="0" w:evenHBand="0" w:firstRowFirstColumn="0" w:firstRowLastColumn="0" w:lastRowFirstColumn="0" w:lastRowLastColumn="0"/>
+            <w:tcW w:w="3087" w:type="dxa"/>
+            <w:shd w:val="clear" w:color="auto" w:fill="F1A983" w:themeFill="accent2" w:themeFillTint="99"/>
+          </w:tcPr>
+          <w:p>
+            <w:proofErr w:type="gramStart"/>
+            <w:r>
+              <w:t>intervention</w:t>
+            </w:r>
+            <w:proofErr w:type="gramEnd"/>
+            <w:r>
+              <w:t xml:space="preserve"> </w:t>
+            </w:r>
+            <w:r>
+              <w:t>_date</w:t>
+            </w:r>
+          </w:p>
+        </w:tc>
+        <w:tc>
+          <w:tcPr>
+            <w:tcW w:w="2083" w:type="dxa"/>
+            <w:shd w:val="clear" w:color="auto" w:fill="F1A983" w:themeFill="accent2" w:themeFillTint="99"/>
+          </w:tcPr>
+          <w:p>
+            <w:pPr>
+              <w:cnfStyle w:val="000000000000" w:firstRow="0" w:lastRow="0" w:firstColumn="0" w:lastColumn="0" w:oddVBand="0" w:evenVBand="0" w:oddHBand="0" w:evenHBand="0" w:firstRowFirstColumn="0" w:firstRowLastColumn="0" w:lastRowFirstColumn="0" w:lastRowLastColumn="0"/>
+            </w:pPr>
+            <w:r>
+              <w:t xml:space="preserve">La date de l’intervention </w:t>
+            </w:r>
+          </w:p>
+        </w:tc>
+        <w:tc>
+          <w:tcPr>
+            <w:tcW w:w="1615" w:type="dxa"/>
+            <w:shd w:val="clear" w:color="auto" w:fill="F1A983" w:themeFill="accent2" w:themeFillTint="99"/>
+          </w:tcPr>
+          <w:p>
+            <w:pPr>
+              <w:cnfStyle w:val="000000000000" w:firstRow="0" w:lastRow="0" w:firstColumn="0" w:lastColumn="0" w:oddVBand="0" w:evenVBand="0" w:oddHBand="0" w:evenHBand="0" w:firstRowFirstColumn="0" w:firstRowLastColumn="0" w:lastRowFirstColumn="0" w:lastRowLastColumn="0"/>
+            </w:pPr>
+            <w:r>
+              <w:t>Date</w:t>
+            </w:r>
+          </w:p>
+        </w:tc>
+        <w:tc>
+          <w:tcPr>
+            <w:tcW w:w="1795" w:type="dxa"/>
+            <w:shd w:val="clear" w:color="auto" w:fill="F1A983" w:themeFill="accent2" w:themeFillTint="99"/>
+          </w:tcPr>
+          <w:p>
+            <w:pPr>
+              <w:cnfStyle w:val="000000000000" w:firstRow="0" w:lastRow="0" w:firstColumn="0" w:lastColumn="0" w:oddVBand="0" w:evenVBand="0" w:oddHBand="0" w:evenHBand="0" w:firstRowFirstColumn="0" w:firstRowLastColumn="0" w:lastRowFirstColumn="0" w:lastRowLastColumn="0"/>
+            </w:pPr>
+          </w:p>
+        </w:tc>
+        <w:tc>
+          <w:tcPr>
+            <w:tcW w:w="1876" w:type="dxa"/>
+            <w:shd w:val="clear" w:color="auto" w:fill="F1A983" w:themeFill="accent2" w:themeFillTint="99"/>
+          </w:tcPr>
+          <w:p>
+            <w:pPr>
+              <w:cnfStyle w:val="000000000000" w:firstRow="0" w:lastRow="0" w:firstColumn="0" w:lastColumn="0" w:oddVBand="0" w:evenVBand="0" w:oddHBand="0" w:evenHBand="0" w:firstRowFirstColumn="0" w:firstRowLastColumn="0" w:lastRowFirstColumn="0" w:lastRowLastColumn="0"/>
+            </w:pPr>
+            <w:r>
+              <w:t>Obligatoire</w:t>
+            </w:r>
+          </w:p>
+        </w:tc>
+      </w:tr>
+      <w:tr>
+        <w:trPr>
+          <w:cnfStyle w:val="000000100000" w:firstRow="0" w:lastRow="0" w:firstColumn="0" w:lastColumn="0" w:oddVBand="0" w:evenVBand="0" w:oddHBand="1" w:evenHBand="0" w:firstRowFirstColumn="0" w:firstRowLastColumn="0" w:lastRowFirstColumn="0" w:lastRowLastColumn="0"/>
+        </w:trPr>
+        <w:tc>
+          <w:tcPr>
+            <w:cnfStyle w:val="001000000000" w:firstRow="0" w:lastRow="0" w:firstColumn="1" w:lastColumn="0" w:oddVBand="0" w:evenVBand="0" w:oddHBand="0" w:evenHBand="0" w:firstRowFirstColumn="0" w:firstRowLastColumn="0" w:lastRowFirstColumn="0" w:lastRowLastColumn="0"/>
+            <w:tcW w:w="3087" w:type="dxa"/>
+            <w:shd w:val="clear" w:color="auto" w:fill="F1A983" w:themeFill="accent2" w:themeFillTint="99"/>
+          </w:tcPr>
+          <w:p>
+            <w:pPr>
+              <w:rPr>
+                <w:b w:val="0"/>
+                <w:bCs w:val="0"/>
+              </w:rPr>
+            </w:pPr>
+            <w:proofErr w:type="gramStart"/>
+            <w:r>
+              <w:t>intervention</w:t>
+            </w:r>
+            <w:proofErr w:type="gramEnd"/>
+            <w:r>
+              <w:t xml:space="preserve"> </w:t>
+            </w:r>
+            <w:r>
+              <w:t>_</w:t>
+            </w:r>
+            <w:proofErr w:type="spellStart"/>
+            <w:r>
+              <w:t>duree</w:t>
+            </w:r>
+            <w:proofErr w:type="spellEnd"/>
+          </w:p>
+        </w:tc>
+        <w:tc>
+          <w:tcPr>
+            <w:tcW w:w="2083" w:type="dxa"/>
+            <w:shd w:val="clear" w:color="auto" w:fill="F1A983" w:themeFill="accent2" w:themeFillTint="99"/>
+          </w:tcPr>
+          <w:p>
+            <w:pPr>
+              <w:cnfStyle w:val="000000100000" w:firstRow="0" w:lastRow="0" w:firstColumn="0" w:lastColumn="0" w:oddVBand="0" w:evenVBand="0" w:oddHBand="1" w:evenHBand="0" w:firstRowFirstColumn="0" w:firstRowLastColumn="0" w:lastRowFirstColumn="0" w:lastRowLastColumn="0"/>
+            </w:pPr>
+            <w:r>
+              <w:t xml:space="preserve">La durée de l’intervention </w:t>
+            </w:r>
+          </w:p>
+        </w:tc>
+        <w:tc>
+          <w:tcPr>
+            <w:tcW w:w="1615" w:type="dxa"/>
+            <w:shd w:val="clear" w:color="auto" w:fill="F1A983" w:themeFill="accent2" w:themeFillTint="99"/>
+          </w:tcPr>
+          <w:p>
+            <w:pPr>
+              <w:cnfStyle w:val="000000100000" w:firstRow="0" w:lastRow="0" w:firstColumn="0" w:lastColumn="0" w:oddVBand="0" w:evenVBand="0" w:oddHBand="1" w:evenHBand="0" w:firstRowFirstColumn="0" w:firstRowLastColumn="0" w:lastRowFirstColumn="0" w:lastRowLastColumn="0"/>
+            </w:pPr>
+            <w:r>
+              <w:t>Date</w:t>
+            </w:r>
+          </w:p>
+        </w:tc>
+        <w:tc>
+          <w:tcPr>
+            <w:tcW w:w="1795" w:type="dxa"/>
+            <w:shd w:val="clear" w:color="auto" w:fill="F1A983" w:themeFill="accent2" w:themeFillTint="99"/>
+          </w:tcPr>
+          <w:p>
+            <w:pPr>
+              <w:cnfStyle w:val="000000100000" w:firstRow="0" w:lastRow="0" w:firstColumn="0" w:lastColumn="0" w:oddVBand="0" w:evenVBand="0" w:oddHBand="1" w:evenHBand="0" w:firstRowFirstColumn="0" w:firstRowLastColumn="0" w:lastRowFirstColumn="0" w:lastRowLastColumn="0"/>
+            </w:pPr>
+          </w:p>
+        </w:tc>
+        <w:tc>
+          <w:tcPr>
+            <w:tcW w:w="1876" w:type="dxa"/>
+            <w:shd w:val="clear" w:color="auto" w:fill="F1A983" w:themeFill="accent2" w:themeFillTint="99"/>
+          </w:tcPr>
+          <w:p>
+            <w:pPr>
+              <w:cnfStyle w:val="000000100000" w:firstRow="0" w:lastRow="0" w:firstColumn="0" w:lastColumn="0" w:oddVBand="0" w:evenVBand="0" w:oddHBand="1" w:evenHBand="0" w:firstRowFirstColumn="0" w:firstRowLastColumn="0" w:lastRowFirstColumn="0" w:lastRowLastColumn="0"/>
+            </w:pPr>
+            <w:r>
+              <w:t>Obligatoire</w:t>
+            </w:r>
+          </w:p>
+        </w:tc>
+      </w:tr>
+      <w:tr>
+        <w:tc>
+          <w:tcPr>
+            <w:cnfStyle w:val="001000000000" w:firstRow="0" w:lastRow="0" w:firstColumn="1" w:lastColumn="0" w:oddVBand="0" w:evenVBand="0" w:oddHBand="0" w:evenHBand="0" w:firstRowFirstColumn="0" w:firstRowLastColumn="0" w:lastRowFirstColumn="0" w:lastRowLastColumn="0"/>
+            <w:tcW w:w="3087" w:type="dxa"/>
+          </w:tcPr>
+          <w:p>
+            <w:pPr>
+              <w:rPr>
+                <w:b w:val="0"/>
+                <w:bCs w:val="0"/>
+              </w:rPr>
+            </w:pPr>
+          </w:p>
+        </w:tc>
+        <w:tc>
+          <w:tcPr>
+            <w:tcW w:w="2083" w:type="dxa"/>
+          </w:tcPr>
+          <w:p>
+            <w:pPr>
+              <w:cnfStyle w:val="000000000000" w:firstRow="0" w:lastRow="0" w:firstColumn="0" w:lastColumn="0" w:oddVBand="0" w:evenVBand="0" w:oddHBand="0" w:evenHBand="0" w:firstRowFirstColumn="0" w:firstRowLastColumn="0" w:lastRowFirstColumn="0" w:lastRowLastColumn="0"/>
+            </w:pPr>
+          </w:p>
+        </w:tc>
+        <w:tc>
+          <w:tcPr>
+            <w:tcW w:w="1615" w:type="dxa"/>
+          </w:tcPr>
+          <w:p>
+            <w:pPr>
+              <w:cnfStyle w:val="000000000000" w:firstRow="0" w:lastRow="0" w:firstColumn="0" w:lastColumn="0" w:oddVBand="0" w:evenVBand="0" w:oddHBand="0" w:evenHBand="0" w:firstRowFirstColumn="0" w:firstRowLastColumn="0" w:lastRowFirstColumn="0" w:lastRowLastColumn="0"/>
+            </w:pPr>
+          </w:p>
+        </w:tc>
+        <w:tc>
+          <w:tcPr>
+            <w:tcW w:w="1795" w:type="dxa"/>
+          </w:tcPr>
+          <w:p>
+            <w:pPr>
+              <w:cnfStyle w:val="000000000000" w:firstRow="0" w:lastRow="0" w:firstColumn="0" w:lastColumn="0" w:oddVBand="0" w:evenVBand="0" w:oddHBand="0" w:evenHBand="0" w:firstRowFirstColumn="0" w:firstRowLastColumn="0" w:lastRowFirstColumn="0" w:lastRowLastColumn="0"/>
+            </w:pPr>
+          </w:p>
+        </w:tc>
+        <w:tc>
+          <w:tcPr>
+            <w:tcW w:w="1876" w:type="dxa"/>
+          </w:tcPr>
+          <w:p>
+            <w:pPr>
+              <w:cnfStyle w:val="000000000000" w:firstRow="0" w:lastRow="0" w:firstColumn="0" w:lastColumn="0" w:oddVBand="0" w:evenVBand="0" w:oddHBand="0" w:evenHBand="0" w:firstRowFirstColumn="0" w:firstRowLastColumn="0" w:lastRowFirstColumn="0" w:lastRowLastColumn="0"/>
+            </w:pPr>
+          </w:p>
+        </w:tc>
+      </w:tr>
+      <w:tr>
+        <w:trPr>
+          <w:cnfStyle w:val="000000100000" w:firstRow="0" w:lastRow="0" w:firstColumn="0" w:lastColumn="0" w:oddVBand="0" w:evenVBand="0" w:oddHBand="1" w:evenHBand="0" w:firstRowFirstColumn="0" w:firstRowLastColumn="0" w:lastRowFirstColumn="0" w:lastRowLastColumn="0"/>
+        </w:trPr>
+        <w:tc>
+          <w:tcPr>
+            <w:cnfStyle w:val="001000000000" w:firstRow="0" w:lastRow="0" w:firstColumn="1" w:lastColumn="0" w:oddVBand="0" w:evenVBand="0" w:oddHBand="0" w:evenHBand="0" w:firstRowFirstColumn="0" w:firstRowLastColumn="0" w:lastRowFirstColumn="0" w:lastRowLastColumn="0"/>
+            <w:tcW w:w="3087" w:type="dxa"/>
+            <w:shd w:val="clear" w:color="auto" w:fill="FFFF00"/>
+          </w:tcPr>
+          <w:p>
+            <w:pPr>
+              <w:rPr>
+                <w:b w:val="0"/>
+                <w:bCs w:val="0"/>
+              </w:rPr>
+            </w:pPr>
+            <w:proofErr w:type="spellStart"/>
+            <w:proofErr w:type="gramStart"/>
+            <w:r>
+              <w:t>r</w:t>
+            </w:r>
+            <w:r>
+              <w:t>ole</w:t>
+            </w:r>
+            <w:proofErr w:type="gramEnd"/>
+            <w:r>
+              <w:t>_id</w:t>
+            </w:r>
+            <w:proofErr w:type="spellEnd"/>
+          </w:p>
+        </w:tc>
+        <w:tc>
+          <w:tcPr>
+            <w:tcW w:w="2083" w:type="dxa"/>
+            <w:shd w:val="clear" w:color="auto" w:fill="FFFF00"/>
+          </w:tcPr>
+          <w:p>
+            <w:pPr>
+              <w:cnfStyle w:val="000000100000" w:firstRow="0" w:lastRow="0" w:firstColumn="0" w:lastColumn="0" w:oddVBand="0" w:evenVBand="0" w:oddHBand="1" w:evenHBand="0" w:firstRowFirstColumn="0" w:firstRowLastColumn="0" w:lastRowFirstColumn="0" w:lastRowLastColumn="0"/>
+            </w:pPr>
+            <w:r>
+              <w:t>Indentification</w:t>
+            </w:r>
+            <w:r>
+              <w:t xml:space="preserve"> du rôle </w:t>
+            </w:r>
+          </w:p>
+        </w:tc>
+        <w:tc>
+          <w:tcPr>
+            <w:tcW w:w="1615" w:type="dxa"/>
+            <w:shd w:val="clear" w:color="auto" w:fill="FFFF00"/>
+          </w:tcPr>
+          <w:p>
+            <w:pPr>
+              <w:cnfStyle w:val="000000100000" w:firstRow="0" w:lastRow="0" w:firstColumn="0" w:lastColumn="0" w:oddVBand="0" w:evenVBand="0" w:oddHBand="1" w:evenHBand="0" w:firstRowFirstColumn="0" w:firstRowLastColumn="0" w:lastRowFirstColumn="0" w:lastRowLastColumn="0"/>
+            </w:pPr>
+            <w:r>
+              <w:t>Numérique</w:t>
+            </w:r>
+          </w:p>
+        </w:tc>
+        <w:tc>
+          <w:tcPr>
+            <w:tcW w:w="1795" w:type="dxa"/>
+            <w:shd w:val="clear" w:color="auto" w:fill="FFFF00"/>
+          </w:tcPr>
+          <w:p>
+            <w:pPr>
+              <w:cnfStyle w:val="000000100000" w:firstRow="0" w:lastRow="0" w:firstColumn="0" w:lastColumn="0" w:oddVBand="0" w:evenVBand="0" w:oddHBand="1" w:evenHBand="0" w:firstRowFirstColumn="0" w:firstRowLastColumn="0" w:lastRowFirstColumn="0" w:lastRowLastColumn="0"/>
+            </w:pPr>
+            <w:r>
+              <w:t>11</w:t>
+            </w:r>
+          </w:p>
+        </w:tc>
+        <w:tc>
+          <w:tcPr>
+            <w:tcW w:w="1876" w:type="dxa"/>
+            <w:shd w:val="clear" w:color="auto" w:fill="FFFF00"/>
+          </w:tcPr>
+          <w:p>
+            <w:pPr>
+              <w:cnfStyle w:val="000000100000" w:firstRow="0" w:lastRow="0" w:firstColumn="0" w:lastColumn="0" w:oddVBand="0" w:evenVBand="0" w:oddHBand="1" w:evenHBand="0" w:firstRowFirstColumn="0" w:firstRowLastColumn="0" w:lastRowFirstColumn="0" w:lastRowLastColumn="0"/>
+            </w:pPr>
+            <w:r>
+              <w:t xml:space="preserve">Obligatoire, </w:t>
+            </w:r>
+            <w:r>
+              <w:t>auto incrémenté</w:t>
+            </w:r>
+          </w:p>
+        </w:tc>
+      </w:tr>
+      <w:tr>
+        <w:tc>
+          <w:tcPr>
+            <w:cnfStyle w:val="001000000000" w:firstRow="0" w:lastRow="0" w:firstColumn="1" w:lastColumn="0" w:oddVBand="0" w:evenVBand="0" w:oddHBand="0" w:evenHBand="0" w:firstRowFirstColumn="0" w:firstRowLastColumn="0" w:lastRowFirstColumn="0" w:lastRowLastColumn="0"/>
+            <w:tcW w:w="3087" w:type="dxa"/>
+            <w:shd w:val="clear" w:color="auto" w:fill="FFFF00"/>
+          </w:tcPr>
+          <w:p>
+            <w:pPr>
+              <w:rPr>
+                <w:b w:val="0"/>
+                <w:bCs w:val="0"/>
+              </w:rPr>
+            </w:pPr>
+            <w:proofErr w:type="spellStart"/>
+            <w:proofErr w:type="gramStart"/>
+            <w:r>
+              <w:t>ro</w:t>
+            </w:r>
+            <w:r>
+              <w:t>le</w:t>
+            </w:r>
+            <w:proofErr w:type="gramEnd"/>
+            <w:r>
+              <w:t>_nom</w:t>
+            </w:r>
+            <w:proofErr w:type="spellEnd"/>
+          </w:p>
+        </w:tc>
+        <w:tc>
+          <w:tcPr>
+            <w:tcW w:w="2083" w:type="dxa"/>
+            <w:shd w:val="clear" w:color="auto" w:fill="FFFF00"/>
+          </w:tcPr>
+          <w:p>
+            <w:pPr>
+              <w:cnfStyle w:val="000000000000" w:firstRow="0" w:lastRow="0" w:firstColumn="0" w:lastColumn="0" w:oddVBand="0" w:evenVBand="0" w:oddHBand="0" w:evenHBand="0" w:firstRowFirstColumn="0" w:firstRowLastColumn="0" w:lastRowFirstColumn="0" w:lastRowLastColumn="0"/>
+            </w:pPr>
+            <w:r>
+              <w:t xml:space="preserve">Le nom du rôle </w:t>
+            </w:r>
+          </w:p>
+        </w:tc>
+        <w:tc>
+          <w:tcPr>
+            <w:tcW w:w="1615" w:type="dxa"/>
+            <w:shd w:val="clear" w:color="auto" w:fill="FFFF00"/>
+          </w:tcPr>
+          <w:p>
+            <w:pPr>
+              <w:cnfStyle w:val="000000000000" w:firstRow="0" w:lastRow="0" w:firstColumn="0" w:lastColumn="0" w:oddVBand="0" w:evenVBand="0" w:oddHBand="0" w:evenHBand="0" w:firstRowFirstColumn="0" w:firstRowLastColumn="0" w:lastRowFirstColumn="0" w:lastRowLastColumn="0"/>
+            </w:pPr>
+            <w:r>
+              <w:t>Alphabétique</w:t>
+            </w:r>
+          </w:p>
+        </w:tc>
+        <w:tc>
+          <w:tcPr>
+            <w:tcW w:w="1795" w:type="dxa"/>
+            <w:shd w:val="clear" w:color="auto" w:fill="FFFF00"/>
+          </w:tcPr>
+          <w:p>
+            <w:pPr>
+              <w:cnfStyle w:val="000000000000" w:firstRow="0" w:lastRow="0" w:firstColumn="0" w:lastColumn="0" w:oddVBand="0" w:evenVBand="0" w:oddHBand="0" w:evenHBand="0" w:firstRowFirstColumn="0" w:firstRowLastColumn="0" w:lastRowFirstColumn="0" w:lastRowLastColumn="0"/>
+            </w:pPr>
+          </w:p>
+        </w:tc>
+        <w:tc>
+          <w:tcPr>
+            <w:tcW w:w="1876" w:type="dxa"/>
+            <w:shd w:val="clear" w:color="auto" w:fill="FFFF00"/>
+          </w:tcPr>
+          <w:p>
+            <w:pPr>
+              <w:cnfStyle w:val="000000000000" w:firstRow="0" w:lastRow="0" w:firstColumn="0" w:lastColumn="0" w:oddVBand="0" w:evenVBand="0" w:oddHBand="0" w:evenHBand="0" w:firstRowFirstColumn="0" w:firstRowLastColumn="0" w:lastRowFirstColumn="0" w:lastRowLastColumn="0"/>
+            </w:pPr>
+            <w:r>
+              <w:t>Obligatoire</w:t>
+            </w:r>
           </w:p>
         </w:tc>
       </w:tr>
     </w:tbl>
-    <w:p/>
-    <w:p/>
-    <w:p/>
     <w:p>
       <w:pPr>
         <w:pStyle w:val="Titre1"/>
         <w:jc w:val="center"/>
       </w:pPr>
       <w:r>
-        <w:lastRenderedPageBreak/>
         <w:t>Matrice</w:t>
       </w:r>
     </w:p>
@@ -2119,6 +3643,7 @@
   <w:style w:type="character" w:default="1" w:styleId="Policepardfaut">
     <w:name w:val="Default Paragraph Font"/>
     <w:uiPriority w:val="1"/>
+    <w:semiHidden/>
     <w:unhideWhenUsed/>
   </w:style>
   <w:style w:type="table" w:default="1" w:styleId="TableauNormal">

</xml_diff>